<commit_message>
Completare descrizione della screen Login
</commit_message>
<xml_diff>
--- a/Relazione Simone Guarnuccio X81000143.docx
+++ b/Relazione Simone Guarnuccio X81000143.docx
@@ -401,6 +401,10 @@
         <w:jc w:val="both"/>
         <w:rPr>
           <w:rFonts w:hint="default"/>
+          <w:b/>
+          <w:bCs/>
+          <w:i/>
+          <w:iCs/>
           <w:color w:val="FF0000"/>
           <w:sz w:val="28"/>
           <w:szCs w:val="28"/>
@@ -410,6 +414,10 @@
       <w:r>
         <w:rPr>
           <w:rFonts w:hint="default"/>
+          <w:b/>
+          <w:bCs/>
+          <w:i/>
+          <w:iCs/>
           <w:color w:val="FF0000"/>
           <w:sz w:val="28"/>
           <w:szCs w:val="28"/>
@@ -427,6 +435,10 @@
         <w:jc w:val="both"/>
         <w:rPr>
           <w:rFonts w:hint="default"/>
+          <w:b/>
+          <w:bCs/>
+          <w:i/>
+          <w:iCs/>
           <w:color w:val="FF0000"/>
           <w:sz w:val="28"/>
           <w:szCs w:val="28"/>
@@ -484,7 +496,7 @@
                     </pic:cNvPicPr>
                   </pic:nvPicPr>
                   <pic:blipFill>
-                    <a:blip r:embed="rId5"/>
+                    <a:blip r:embed="rId6"/>
                     <a:stretch>
                       <a:fillRect/>
                     </a:stretch>
@@ -536,10 +548,629 @@
           <w:szCs w:val="24"/>
           <w:lang w:val="it"/>
         </w:rPr>
-        <w:t>La createAppContainer crea il componente pincipale per il render dello screen da visualizzare.</w:t>
+        <w:t>La createAppContainer crea il componente principale per il render dello screen da visualizzare.</w:t>
+      </w:r>
+    </w:p>
+    <w:p>
+      <w:pPr>
+        <w:rPr>
+          <w:rFonts w:hint="default"/>
+          <w:color w:val="auto"/>
+          <w:sz w:val="24"/>
+          <w:szCs w:val="24"/>
+          <w:lang w:val="it"/>
+        </w:rPr>
+      </w:pPr>
+      <w:r>
+        <w:rPr>
+          <w:rFonts w:hint="default"/>
+          <w:color w:val="auto"/>
+          <w:sz w:val="24"/>
+          <w:szCs w:val="24"/>
+          <w:lang w:val="it"/>
+        </w:rPr>
+        <w:br w:type="page"/>
+      </w:r>
+    </w:p>
+    <w:p>
+      <w:pPr>
+        <w:numPr>
+          <w:numId w:val="0"/>
+        </w:numPr>
+        <w:ind w:leftChars="0"/>
+        <w:jc w:val="both"/>
+        <w:rPr>
+          <w:rFonts w:hint="default"/>
+          <w:color w:val="auto"/>
+          <w:sz w:val="24"/>
+          <w:szCs w:val="24"/>
+          <w:lang w:val="it"/>
+        </w:rPr>
+      </w:pPr>
+    </w:p>
+    <w:p>
+      <w:pPr>
+        <w:numPr>
+          <w:numId w:val="0"/>
+        </w:numPr>
+        <w:ind w:leftChars="0"/>
+        <w:jc w:val="both"/>
+        <w:rPr>
+          <w:rFonts w:hint="default"/>
+          <w:b/>
+          <w:bCs/>
+          <w:i/>
+          <w:iCs/>
+          <w:color w:val="FF0000"/>
+          <w:sz w:val="28"/>
+          <w:szCs w:val="28"/>
+          <w:lang w:val="it"/>
+        </w:rPr>
+      </w:pPr>
+      <w:r>
+        <w:rPr>
+          <w:rFonts w:hint="default"/>
+          <w:b/>
+          <w:bCs/>
+          <w:i/>
+          <w:iCs/>
+          <w:color w:val="FF0000"/>
+          <w:sz w:val="28"/>
+          <w:szCs w:val="28"/>
+          <w:lang w:val="it"/>
+        </w:rPr>
+        <w:t>Login.js</w:t>
+      </w:r>
+    </w:p>
+    <w:p>
+      <w:pPr>
+        <w:numPr>
+          <w:numId w:val="0"/>
+        </w:numPr>
+        <w:ind w:leftChars="0"/>
+        <w:jc w:val="both"/>
+        <w:rPr>
+          <w:rFonts w:hint="default"/>
+          <w:b/>
+          <w:bCs/>
+          <w:i/>
+          <w:iCs/>
+          <w:color w:val="FF0000"/>
+          <w:sz w:val="28"/>
+          <w:szCs w:val="28"/>
+          <w:lang w:val="it"/>
+        </w:rPr>
+      </w:pPr>
+      <w:r>
+        <w:rPr>
+          <w:rFonts w:hint="default"/>
+          <w:sz w:val="24"/>
+          <w:szCs w:val="24"/>
+          <w:lang w:val="it"/>
+        </w:rPr>
+        <w:drawing>
+          <wp:anchor distT="0" distB="0" distL="114300" distR="114300" simplePos="0" relativeHeight="251659264" behindDoc="0" locked="0" layoutInCell="1" allowOverlap="1">
+            <wp:simplePos x="0" y="0"/>
+            <wp:positionH relativeFrom="column">
+              <wp:posOffset>4761865</wp:posOffset>
+            </wp:positionH>
+            <wp:positionV relativeFrom="paragraph">
+              <wp:posOffset>48895</wp:posOffset>
+            </wp:positionV>
+            <wp:extent cx="1676400" cy="1560195"/>
+            <wp:effectExtent l="0" t="0" r="0" b="1905"/>
+            <wp:wrapSquare wrapText="bothSides"/>
+            <wp:docPr id="2" name="Immagine 2" descr="photo_2019-06-11_10-18-52"/>
+            <wp:cNvGraphicFramePr>
+              <a:graphicFrameLocks xmlns:a="http://schemas.openxmlformats.org/drawingml/2006/main" noChangeAspect="1"/>
+            </wp:cNvGraphicFramePr>
+            <a:graphic xmlns:a="http://schemas.openxmlformats.org/drawingml/2006/main">
+              <a:graphicData uri="http://schemas.openxmlformats.org/drawingml/2006/picture">
+                <pic:pic xmlns:pic="http://schemas.openxmlformats.org/drawingml/2006/picture">
+                  <pic:nvPicPr>
+                    <pic:cNvPr id="2" name="Immagine 2" descr="photo_2019-06-11_10-18-52"/>
+                    <pic:cNvPicPr>
+                      <a:picLocks noChangeAspect="1"/>
+                    </pic:cNvPicPr>
+                  </pic:nvPicPr>
+                  <pic:blipFill>
+                    <a:blip r:embed="rId7"/>
+                    <a:srcRect t="3362" r="468" b="44553"/>
+                    <a:stretch>
+                      <a:fillRect/>
+                    </a:stretch>
+                  </pic:blipFill>
+                  <pic:spPr>
+                    <a:xfrm>
+                      <a:off x="0" y="0"/>
+                      <a:ext cx="1676400" cy="1560195"/>
+                    </a:xfrm>
+                    <a:prstGeom prst="rect">
+                      <a:avLst/>
+                    </a:prstGeom>
+                  </pic:spPr>
+                </pic:pic>
+              </a:graphicData>
+            </a:graphic>
+          </wp:anchor>
+        </w:drawing>
+      </w:r>
+    </w:p>
+    <w:p>
+      <w:pPr>
+        <w:numPr>
+          <w:numId w:val="0"/>
+        </w:numPr>
+        <w:ind w:leftChars="0"/>
+        <w:jc w:val="both"/>
+        <w:rPr>
+          <w:rFonts w:hint="default"/>
+          <w:sz w:val="24"/>
+          <w:szCs w:val="24"/>
+          <w:lang w:val="it"/>
+        </w:rPr>
+      </w:pPr>
+      <w:r>
+        <w:rPr>
+          <w:rFonts w:hint="default"/>
+          <w:sz w:val="24"/>
+          <w:szCs w:val="24"/>
+          <w:lang w:val="it"/>
+        </w:rPr>
+        <w:t>All’avvio dell’applicazione l’utente è indirizzato principalmente alla screen “Login” nella quale potere inserire i dati attraverso l’uso di Input dedicate alla modifica dello stato del componente per salvare dinamicamente i dati inseriti (Email e Password sono campi obbligatori) e successivamente scegliere tra due componenti Button per l’accesso o registrazione. I tre metodi principali di funzionamento di questa screen sono:</w:t>
+      </w:r>
+    </w:p>
+    <w:p>
+      <w:pPr>
+        <w:numPr>
+          <w:ilvl w:val="0"/>
+          <w:numId w:val="2"/>
+        </w:numPr>
+        <w:tabs>
+          <w:tab w:val="clear" w:pos="420"/>
+        </w:tabs>
+        <w:ind w:left="0" w:leftChars="0" w:firstLine="420" w:firstLineChars="0"/>
+        <w:jc w:val="both"/>
+        <w:rPr>
+          <w:rFonts w:hint="default"/>
+          <w:sz w:val="24"/>
+          <w:szCs w:val="24"/>
+          <w:lang w:val="it"/>
+        </w:rPr>
+      </w:pPr>
+      <w:r>
+        <w:rPr>
+          <w:rFonts w:hint="default"/>
+          <w:sz w:val="24"/>
+          <w:szCs w:val="24"/>
+          <w:lang w:val="it"/>
+        </w:rPr>
+        <w:t>_singUp();</w:t>
+      </w:r>
+    </w:p>
+    <w:p>
+      <w:pPr>
+        <w:numPr>
+          <w:ilvl w:val="0"/>
+          <w:numId w:val="2"/>
+        </w:numPr>
+        <w:tabs>
+          <w:tab w:val="clear" w:pos="420"/>
+        </w:tabs>
+        <w:ind w:left="0" w:leftChars="0" w:firstLine="420" w:firstLineChars="0"/>
+        <w:jc w:val="both"/>
+        <w:rPr>
+          <w:rFonts w:hint="default"/>
+          <w:sz w:val="24"/>
+          <w:szCs w:val="24"/>
+          <w:lang w:val="it"/>
+        </w:rPr>
+      </w:pPr>
+      <w:r>
+        <w:rPr>
+          <w:rFonts w:hint="default"/>
+          <w:sz w:val="24"/>
+          <w:szCs w:val="24"/>
+          <w:lang w:val="it"/>
+        </w:rPr>
+        <w:t>_logIn();</w:t>
+      </w:r>
+    </w:p>
+    <w:p>
+      <w:pPr>
+        <w:numPr>
+          <w:ilvl w:val="0"/>
+          <w:numId w:val="2"/>
+        </w:numPr>
+        <w:tabs>
+          <w:tab w:val="clear" w:pos="420"/>
+        </w:tabs>
+        <w:ind w:left="0" w:leftChars="0" w:firstLine="420" w:firstLineChars="0"/>
+        <w:jc w:val="both"/>
+        <w:rPr>
+          <w:rFonts w:hint="default"/>
+          <w:sz w:val="24"/>
+          <w:szCs w:val="24"/>
+          <w:lang w:val="it"/>
+        </w:rPr>
+      </w:pPr>
+      <w:r>
+        <w:rPr>
+          <w:rFonts w:hint="default"/>
+          <w:sz w:val="24"/>
+          <w:szCs w:val="24"/>
+          <w:lang w:val="it"/>
+        </w:rPr>
+        <w:t>_save();</w:t>
+      </w:r>
+    </w:p>
+    <w:p>
+      <w:pPr>
+        <w:numPr>
+          <w:numId w:val="0"/>
+        </w:numPr>
+        <w:ind w:leftChars="0" w:firstLine="420" w:firstLineChars="0"/>
+        <w:jc w:val="both"/>
+        <w:rPr>
+          <w:rFonts w:hint="default"/>
+          <w:b/>
+          <w:bCs/>
+          <w:color w:val="00B050"/>
+          <w:sz w:val="24"/>
+          <w:szCs w:val="24"/>
+          <w:lang w:val="it"/>
+        </w:rPr>
+      </w:pPr>
+    </w:p>
+    <w:p>
+      <w:pPr>
+        <w:numPr>
+          <w:numId w:val="0"/>
+        </w:numPr>
+        <w:ind w:leftChars="0" w:firstLine="420" w:firstLineChars="0"/>
+        <w:jc w:val="both"/>
+        <w:rPr>
+          <w:rFonts w:hint="default"/>
+          <w:b/>
+          <w:bCs/>
+          <w:color w:val="00B050"/>
+          <w:sz w:val="24"/>
+          <w:szCs w:val="24"/>
+          <w:lang w:val="it"/>
+        </w:rPr>
+      </w:pPr>
+    </w:p>
+    <w:p>
+      <w:pPr>
+        <w:numPr>
+          <w:ilvl w:val="0"/>
+          <w:numId w:val="0"/>
+        </w:numPr>
+        <w:ind w:left="420" w:leftChars="0" w:firstLine="420" w:firstLineChars="0"/>
+        <w:jc w:val="both"/>
+        <w:rPr>
+          <w:rFonts w:hint="default"/>
+          <w:b/>
+          <w:bCs/>
+          <w:color w:val="00B050"/>
+          <w:sz w:val="28"/>
+          <w:szCs w:val="28"/>
+          <w:lang w:val="it"/>
+        </w:rPr>
+      </w:pPr>
+      <w:r>
+        <w:rPr>
+          <w:rFonts w:hint="default"/>
+          <w:b/>
+          <w:bCs/>
+          <w:color w:val="00B050"/>
+          <w:sz w:val="28"/>
+          <w:szCs w:val="28"/>
+          <w:lang w:val="it"/>
+        </w:rPr>
+        <w:t>_save</w:t>
+      </w:r>
+    </w:p>
+    <w:p>
+      <w:pPr>
+        <w:numPr>
+          <w:ilvl w:val="0"/>
+          <w:numId w:val="0"/>
+        </w:numPr>
+        <w:jc w:val="both"/>
+        <w:rPr>
+          <w:rFonts w:hint="default"/>
+          <w:b/>
+          <w:bCs/>
+          <w:color w:val="00B050"/>
+          <w:sz w:val="24"/>
+          <w:szCs w:val="24"/>
+          <w:lang w:val="it"/>
+        </w:rPr>
+      </w:pPr>
+    </w:p>
+    <w:p>
+      <w:pPr>
+        <w:numPr>
+          <w:numId w:val="0"/>
+        </w:numPr>
+        <w:ind w:leftChars="0"/>
+        <w:jc w:val="both"/>
+        <w:rPr>
+          <w:rFonts w:hint="default"/>
+          <w:color w:val="auto"/>
+          <w:sz w:val="24"/>
+          <w:szCs w:val="24"/>
+          <w:lang w:val="it"/>
+        </w:rPr>
+        <w:sectPr>
+          <w:headerReference r:id="rId3" w:type="default"/>
+          <w:pgSz w:w="11906" w:h="16838"/>
+          <w:pgMar w:top="1440" w:right="1080" w:bottom="1440" w:left="1080" w:header="720" w:footer="720" w:gutter="0"/>
+          <w:cols w:space="720" w:num="1"/>
+          <w:docGrid w:linePitch="360" w:charSpace="0"/>
+        </w:sectPr>
+      </w:pPr>
+      <w:r>
+        <w:drawing>
+          <wp:anchor distT="0" distB="0" distL="114300" distR="114300" simplePos="0" relativeHeight="251663360" behindDoc="0" locked="0" layoutInCell="1" allowOverlap="1">
+            <wp:simplePos x="0" y="0"/>
+            <wp:positionH relativeFrom="column">
+              <wp:posOffset>-4445</wp:posOffset>
+            </wp:positionH>
+            <wp:positionV relativeFrom="page">
+              <wp:posOffset>3990340</wp:posOffset>
+            </wp:positionV>
+            <wp:extent cx="2331720" cy="3127375"/>
+            <wp:effectExtent l="0" t="0" r="11430" b="15875"/>
+            <wp:wrapSquare wrapText="bothSides"/>
+            <wp:docPr id="7" name="Immagine 6"/>
+            <wp:cNvGraphicFramePr>
+              <a:graphicFrameLocks xmlns:a="http://schemas.openxmlformats.org/drawingml/2006/main" noChangeAspect="1"/>
+            </wp:cNvGraphicFramePr>
+            <a:graphic xmlns:a="http://schemas.openxmlformats.org/drawingml/2006/main">
+              <a:graphicData uri="http://schemas.openxmlformats.org/drawingml/2006/picture">
+                <pic:pic xmlns:pic="http://schemas.openxmlformats.org/drawingml/2006/picture">
+                  <pic:nvPicPr>
+                    <pic:cNvPr id="7" name="Immagine 6"/>
+                    <pic:cNvPicPr>
+                      <a:picLocks noChangeAspect="1"/>
+                    </pic:cNvPicPr>
+                  </pic:nvPicPr>
+                  <pic:blipFill>
+                    <a:blip r:embed="rId8"/>
+                    <a:stretch>
+                      <a:fillRect/>
+                    </a:stretch>
+                  </pic:blipFill>
+                  <pic:spPr>
+                    <a:xfrm>
+                      <a:off x="0" y="0"/>
+                      <a:ext cx="2331720" cy="3127375"/>
+                    </a:xfrm>
+                    <a:prstGeom prst="rect">
+                      <a:avLst/>
+                    </a:prstGeom>
+                    <a:noFill/>
+                    <a:ln>
+                      <a:noFill/>
+                    </a:ln>
+                  </pic:spPr>
+                </pic:pic>
+              </a:graphicData>
+            </a:graphic>
+          </wp:anchor>
+        </w:drawing>
+      </w:r>
+      <w:r>
+        <w:rPr>
+          <w:rFonts w:hint="default"/>
+          <w:color w:val="auto"/>
+          <w:sz w:val="24"/>
+          <w:szCs w:val="24"/>
+          <w:lang w:val="it"/>
+        </w:rPr>
+        <w:t>Questo metodo serve a creare direttamente un oggetto utente partendo dai valori di state, già modificati all’inserimento sui componenti input della screen.</w:t>
+      </w:r>
+      <w:r>
+        <w:rPr>
+          <w:rFonts w:hint="default"/>
+          <w:color w:val="auto"/>
+          <w:sz w:val="24"/>
+          <w:szCs w:val="24"/>
+          <w:lang w:val="it"/>
+        </w:rPr>
+        <w:br w:type="textWrapping"/>
+      </w:r>
+      <w:r>
+        <w:rPr>
+          <w:rFonts w:hint="default"/>
+          <w:color w:val="auto"/>
+          <w:sz w:val="24"/>
+          <w:szCs w:val="24"/>
+          <w:lang w:val="it"/>
+        </w:rPr>
+        <w:t>L’oggetto “utenti” nello state punta e chiama automaticamente una push di inserimento con id univoco al database di farebase sotto il nodo padre Utenti che se non ancora presente viene creato. La  _save memorizza prima di tutto la chiave univoca creata dalla push e creato l’oggetto newUser questo viene scritto nel nodo relativo alla chiave univoca attraverso la funzione .set() che permette la scrittura su uno specifico nodo del database.</w:t>
+      </w:r>
+    </w:p>
+    <w:p>
+      <w:pPr>
+        <w:numPr>
+          <w:ilvl w:val="0"/>
+          <w:numId w:val="0"/>
+        </w:numPr>
+        <w:jc w:val="both"/>
+        <w:rPr>
+          <w:rFonts w:hint="default"/>
+          <w:b/>
+          <w:bCs/>
+          <w:color w:val="00B050"/>
+          <w:sz w:val="24"/>
+          <w:szCs w:val="24"/>
+          <w:lang w:val="it"/>
+        </w:rPr>
+      </w:pPr>
+      <w:r>
+        <w:rPr>
+          <w:rFonts w:hint="default"/>
+          <w:b/>
+          <w:bCs/>
+          <w:color w:val="00B050"/>
+          <w:sz w:val="24"/>
+          <w:szCs w:val="24"/>
+          <w:lang w:val="it"/>
+        </w:rPr>
+        <w:t>_singUp</w:t>
+      </w:r>
+    </w:p>
+    <w:p>
+      <w:pPr>
+        <w:numPr>
+          <w:ilvl w:val="0"/>
+          <w:numId w:val="0"/>
+        </w:numPr>
+        <w:ind w:leftChars="0"/>
+        <w:jc w:val="both"/>
+        <w:rPr>
+          <w:rFonts w:hint="default"/>
+          <w:color w:val="auto"/>
+          <w:sz w:val="24"/>
+          <w:szCs w:val="24"/>
+          <w:lang w:val="it"/>
+        </w:rPr>
+        <w:sectPr>
+          <w:headerReference r:id="rId4" w:type="default"/>
+          <w:pgSz w:w="11906" w:h="16838"/>
+          <w:pgMar w:top="1440" w:right="1080" w:bottom="1440" w:left="1080" w:header="720" w:footer="720" w:gutter="0"/>
+          <w:cols w:space="720" w:num="1"/>
+          <w:docGrid w:linePitch="360" w:charSpace="0"/>
+        </w:sectPr>
+      </w:pPr>
+      <w:r>
+        <w:drawing>
+          <wp:anchor distT="0" distB="0" distL="114300" distR="114300" simplePos="0" relativeHeight="251662336" behindDoc="0" locked="0" layoutInCell="1" allowOverlap="1">
+            <wp:simplePos x="0" y="0"/>
+            <wp:positionH relativeFrom="column">
+              <wp:posOffset>-277495</wp:posOffset>
+            </wp:positionH>
+            <wp:positionV relativeFrom="paragraph">
+              <wp:posOffset>1484630</wp:posOffset>
+            </wp:positionV>
+            <wp:extent cx="2842260" cy="1621790"/>
+            <wp:effectExtent l="0" t="0" r="15240" b="16510"/>
+            <wp:wrapSquare wrapText="bothSides"/>
+            <wp:docPr id="3" name="Immagine 2"/>
+            <wp:cNvGraphicFramePr>
+              <a:graphicFrameLocks xmlns:a="http://schemas.openxmlformats.org/drawingml/2006/main" noChangeAspect="1"/>
+            </wp:cNvGraphicFramePr>
+            <a:graphic xmlns:a="http://schemas.openxmlformats.org/drawingml/2006/main">
+              <a:graphicData uri="http://schemas.openxmlformats.org/drawingml/2006/picture">
+                <pic:pic xmlns:pic="http://schemas.openxmlformats.org/drawingml/2006/picture">
+                  <pic:nvPicPr>
+                    <pic:cNvPr id="3" name="Immagine 2"/>
+                    <pic:cNvPicPr>
+                      <a:picLocks noChangeAspect="1"/>
+                    </pic:cNvPicPr>
+                  </pic:nvPicPr>
+                  <pic:blipFill>
+                    <a:blip r:embed="rId9"/>
+                    <a:srcRect r="3680"/>
+                    <a:stretch>
+                      <a:fillRect/>
+                    </a:stretch>
+                  </pic:blipFill>
+                  <pic:spPr>
+                    <a:xfrm>
+                      <a:off x="0" y="0"/>
+                      <a:ext cx="2842260" cy="1621790"/>
+                    </a:xfrm>
+                    <a:prstGeom prst="rect">
+                      <a:avLst/>
+                    </a:prstGeom>
+                    <a:noFill/>
+                    <a:ln>
+                      <a:noFill/>
+                    </a:ln>
+                  </pic:spPr>
+                </pic:pic>
+              </a:graphicData>
+            </a:graphic>
+          </wp:anchor>
+        </w:drawing>
+      </w:r>
+      <w:r>
+        <w:drawing>
+          <wp:anchor distT="0" distB="0" distL="114300" distR="114300" simplePos="0" relativeHeight="251663360" behindDoc="0" locked="0" layoutInCell="1" allowOverlap="1">
+            <wp:simplePos x="0" y="0"/>
+            <wp:positionH relativeFrom="column">
+              <wp:posOffset>-284480</wp:posOffset>
+            </wp:positionH>
+            <wp:positionV relativeFrom="page">
+              <wp:posOffset>1200150</wp:posOffset>
+            </wp:positionV>
+            <wp:extent cx="4409440" cy="1287780"/>
+            <wp:effectExtent l="0" t="0" r="10160" b="7620"/>
+            <wp:wrapSquare wrapText="bothSides"/>
+            <wp:docPr id="4" name="Immagine 3"/>
+            <wp:cNvGraphicFramePr>
+              <a:graphicFrameLocks xmlns:a="http://schemas.openxmlformats.org/drawingml/2006/main" noChangeAspect="1"/>
+            </wp:cNvGraphicFramePr>
+            <a:graphic xmlns:a="http://schemas.openxmlformats.org/drawingml/2006/main">
+              <a:graphicData uri="http://schemas.openxmlformats.org/drawingml/2006/picture">
+                <pic:pic xmlns:pic="http://schemas.openxmlformats.org/drawingml/2006/picture">
+                  <pic:nvPicPr>
+                    <pic:cNvPr id="4" name="Immagine 3"/>
+                    <pic:cNvPicPr>
+                      <a:picLocks noChangeAspect="1"/>
+                    </pic:cNvPicPr>
+                  </pic:nvPicPr>
+                  <pic:blipFill>
+                    <a:blip r:embed="rId10"/>
+                    <a:stretch>
+                      <a:fillRect/>
+                    </a:stretch>
+                  </pic:blipFill>
+                  <pic:spPr>
+                    <a:xfrm>
+                      <a:off x="0" y="0"/>
+                      <a:ext cx="4409440" cy="1287780"/>
+                    </a:xfrm>
+                    <a:prstGeom prst="rect">
+                      <a:avLst/>
+                    </a:prstGeom>
+                    <a:noFill/>
+                    <a:ln>
+                      <a:noFill/>
+                    </a:ln>
+                  </pic:spPr>
+                </pic:pic>
+              </a:graphicData>
+            </a:graphic>
+          </wp:anchor>
+        </w:drawing>
+      </w:r>
+      <w:r>
+        <w:rPr>
+          <w:rFonts w:hint="default"/>
+          <w:color w:val="auto"/>
+          <w:sz w:val="24"/>
+          <w:szCs w:val="24"/>
+          <w:lang w:val="it"/>
+        </w:rPr>
+        <w:t>Metodo richiamato dal Button “Registrami” per effettuare la creazione di un nuovo utente tramite mail nella sezione Authentication di firebase. Verificata l’esattezza della mail inserita e andata a buon fine verrà richiamata il metodo _save per la creazione di un nuovo utente nella sezione Database di firebase e successivamente indirizzato alla screen Home attraverso l’uso delle navigation prop di React-Navigation che usiamo per portare alla Home dati utente utili ad aggiornare il database e in particolar modo il nodo utente relativo alla conclusione del test scelto e</w:t>
       </w:r>
       <w:bookmarkStart w:id="0" w:name="_GoBack"/>
       <w:bookmarkEnd w:id="0"/>
+      <w:r>
+        <w:rPr>
+          <w:rFonts w:hint="default"/>
+          <w:color w:val="auto"/>
+          <w:sz w:val="24"/>
+          <w:szCs w:val="24"/>
+          <w:lang w:val="it"/>
+        </w:rPr>
+        <w:t>d eseguito.</w:t>
+      </w:r>
     </w:p>
     <w:p>
       <w:pPr>
@@ -556,83 +1187,8 @@
           <w:lang w:val="it"/>
         </w:rPr>
       </w:pPr>
-      <w:r>
-        <w:rPr>
-          <w:rFonts w:hint="default"/>
-          <w:color w:val="auto"/>
-          <w:sz w:val="24"/>
-          <w:szCs w:val="24"/>
-          <w:lang w:val="it"/>
-        </w:rPr>
-        <w:t xml:space="preserve"> </w:t>
-      </w:r>
-    </w:p>
-    <w:p>
-      <w:pPr>
-        <w:numPr>
-          <w:numId w:val="0"/>
-        </w:numPr>
-        <w:ind w:leftChars="0"/>
-        <w:jc w:val="both"/>
-        <w:rPr>
-          <w:rFonts w:hint="default"/>
-          <w:sz w:val="24"/>
-          <w:szCs w:val="24"/>
-          <w:lang w:val="it"/>
-        </w:rPr>
-      </w:pPr>
-      <w:r>
-        <w:rPr>
-          <w:rFonts w:hint="default"/>
-          <w:sz w:val="24"/>
-          <w:szCs w:val="24"/>
-          <w:lang w:val="it"/>
-        </w:rPr>
-        <w:br w:type="textWrapping"/>
-      </w:r>
-      <w:r>
-        <w:rPr>
-          <w:rFonts w:hint="default"/>
-          <w:sz w:val="24"/>
-          <w:szCs w:val="24"/>
-          <w:lang w:val="it"/>
-        </w:rPr>
-        <w:br w:type="textWrapping"/>
-      </w:r>
-      <w:r>
-        <w:rPr>
-          <w:rFonts w:hint="default"/>
-          <w:sz w:val="24"/>
-          <w:szCs w:val="24"/>
-          <w:lang w:val="it"/>
-        </w:rPr>
-        <w:t xml:space="preserve">   </w:t>
-      </w:r>
-    </w:p>
-    <w:p>
-      <w:pPr>
-        <w:jc w:val="center"/>
-        <w:rPr>
-          <w:rFonts w:hint="default"/>
-          <w:sz w:val="40"/>
-          <w:szCs w:val="40"/>
-          <w:lang w:val="it"/>
-        </w:rPr>
-      </w:pPr>
-    </w:p>
-    <w:p>
-      <w:pPr>
-        <w:jc w:val="left"/>
-        <w:rPr>
-          <w:rFonts w:hint="default"/>
-          <w:sz w:val="24"/>
-          <w:szCs w:val="24"/>
-          <w:lang w:val="it"/>
-        </w:rPr>
-      </w:pPr>
     </w:p>
     <w:sectPr>
-      <w:headerReference r:id="rId3" w:type="default"/>
       <w:pgSz w:w="11906" w:h="16838"/>
       <w:pgMar w:top="1440" w:right="1080" w:bottom="1440" w:left="1080" w:header="720" w:footer="720" w:gutter="0"/>
       <w:cols w:space="720" w:num="1"/>
@@ -643,6 +1199,42 @@
 </file>
 
 <file path=word/header1.xml><?xml version="1.0" encoding="utf-8"?>
+<w:hdr xmlns:wpc="http://schemas.microsoft.com/office/word/2010/wordprocessingCanvas" xmlns:mc="http://schemas.openxmlformats.org/markup-compatibility/2006" xmlns:o="urn:schemas-microsoft-com:office:office" xmlns:r="http://schemas.openxmlformats.org/officeDocument/2006/relationships" xmlns:m="http://schemas.openxmlformats.org/officeDocument/2006/math" xmlns:v="urn:schemas-microsoft-com:vml" xmlns:wp14="http://schemas.microsoft.com/office/word/2010/wordprocessingDrawing" xmlns:wp="http://schemas.openxmlformats.org/drawingml/2006/wordprocessingDrawing" xmlns:w10="urn:schemas-microsoft-com:office:word" xmlns:w="http://schemas.openxmlformats.org/wordprocessingml/2006/main" xmlns:w14="http://schemas.microsoft.com/office/word/2010/wordml" xmlns:w15="http://schemas.microsoft.com/office/word/2012/wordml" xmlns:wpg="http://schemas.microsoft.com/office/word/2010/wordprocessingGroup" xmlns:wpi="http://schemas.microsoft.com/office/word/2010/wordprocessingInk" xmlns:wne="http://schemas.microsoft.com/office/word/2006/wordml" xmlns:wps="http://schemas.microsoft.com/office/word/2010/wordprocessingShape" xmlns:wpsCustomData="http://www.wps.cn/officeDocument/2013/wpsCustomData" mc:Ignorable="w14 w15 wp14">
+  <w:p>
+    <w:pPr>
+      <w:pStyle w:val="3"/>
+      <w:jc w:val="center"/>
+      <w:rPr>
+        <w:rFonts w:hint="default"/>
+        <w:lang w:val="it"/>
+      </w:rPr>
+    </w:pPr>
+    <w:r>
+      <w:rPr>
+        <w:rFonts w:hint="default"/>
+        <w:lang w:val="it"/>
+      </w:rPr>
+      <w:t>Progetto LAP2</w:t>
+    </w:r>
+    <w:r>
+      <w:rPr>
+        <w:rFonts w:hint="default"/>
+        <w:lang w:val="it"/>
+      </w:rPr>
+      <w:br w:type="textWrapping"/>
+    </w:r>
+    <w:r>
+      <w:rPr>
+        <w:rFonts w:hint="default"/>
+        <w:lang w:val="it"/>
+      </w:rPr>
+      <w:t>Simone Guarnuccio X81000143</w:t>
+    </w:r>
+  </w:p>
+</w:hdr>
+</file>
+
+<file path=word/header2.xml><?xml version="1.0" encoding="utf-8"?>
 <w:hdr xmlns:wpc="http://schemas.microsoft.com/office/word/2010/wordprocessingCanvas" xmlns:mc="http://schemas.openxmlformats.org/markup-compatibility/2006" xmlns:o="urn:schemas-microsoft-com:office:office" xmlns:r="http://schemas.openxmlformats.org/officeDocument/2006/relationships" xmlns:m="http://schemas.openxmlformats.org/officeDocument/2006/math" xmlns:v="urn:schemas-microsoft-com:vml" xmlns:wp14="http://schemas.microsoft.com/office/word/2010/wordprocessingDrawing" xmlns:wp="http://schemas.openxmlformats.org/drawingml/2006/wordprocessingDrawing" xmlns:w10="urn:schemas-microsoft-com:office:word" xmlns:w="http://schemas.openxmlformats.org/wordprocessingml/2006/main" xmlns:w14="http://schemas.microsoft.com/office/word/2010/wordml" xmlns:w15="http://schemas.microsoft.com/office/word/2012/wordml" xmlns:wpg="http://schemas.microsoft.com/office/word/2010/wordprocessingGroup" xmlns:wpi="http://schemas.microsoft.com/office/word/2010/wordprocessingInk" xmlns:wne="http://schemas.microsoft.com/office/word/2006/wordml" xmlns:wps="http://schemas.microsoft.com/office/word/2010/wordprocessingShape" xmlns:wpsCustomData="http://www.wps.cn/officeDocument/2013/wpsCustomData" mc:Ignorable="w14 w15 wp14">
   <w:p>
     <w:pPr>
@@ -699,8 +1291,31 @@
       </w:rPr>
     </w:lvl>
   </w:abstractNum>
+  <w:abstractNum w:abstractNumId="1">
+    <w:nsid w:val="7CEFDAF2"/>
+    <w:multiLevelType w:val="singleLevel"/>
+    <w:tmpl w:val="7CEFDAF2"/>
+    <w:lvl w:ilvl="0" w:tentative="0">
+      <w:start w:val="1"/>
+      <w:numFmt w:val="bullet"/>
+      <w:lvlText w:val=""/>
+      <w:lvlJc w:val="left"/>
+      <w:pPr>
+        <w:tabs>
+          <w:tab w:val="left" w:pos="420"/>
+        </w:tabs>
+        <w:ind w:left="420" w:leftChars="0" w:hanging="420" w:firstLineChars="0"/>
+      </w:pPr>
+      <w:rPr>
+        <w:rFonts w:hint="default" w:ascii="Wingdings" w:hAnsi="Wingdings"/>
+      </w:rPr>
+    </w:lvl>
+  </w:abstractNum>
   <w:num w:numId="1">
     <w:abstractNumId w:val="0"/>
+  </w:num>
+  <w:num w:numId="2">
+    <w:abstractNumId w:val="1"/>
   </w:num>
 </w:numbering>
 </file>
@@ -1296,6 +1911,8 @@
 <s:customData xmlns="http://www.wps.cn/officeDocument/2013/wpsCustomData" xmlns:s="http://www.wps.cn/officeDocument/2013/wpsCustomData">
   <customSectProps>
     <customSectPr/>
+    <customSectPr/>
+    <customSectPr/>
   </customSectProps>
 </s:customData>
 </file>

</xml_diff>

<commit_message>
Da revisionare prima della consegna
</commit_message>
<xml_diff>
--- a/Relazione Simone Guarnuccio X81000143.docx
+++ b/Relazione Simone Guarnuccio X81000143.docx
@@ -7,16 +7,26 @@
         <w:jc w:val="center"/>
         <w:rPr>
           <w:rFonts w:hint="default"/>
+          <w:b w:val="0"/>
+          <w:bCs w:val="0"/>
+          <w:i/>
+          <w:iCs/>
           <w:sz w:val="32"/>
           <w:szCs w:val="32"/>
-          <w:lang w:val="it"/>
-        </w:rPr>
-      </w:pPr>
-      <w:r>
-        <w:rPr>
-          <w:rFonts w:hint="default"/>
+          <w:u w:val="single"/>
+          <w:lang w:val="it"/>
+        </w:rPr>
+      </w:pPr>
+      <w:r>
+        <w:rPr>
+          <w:rFonts w:hint="default"/>
+          <w:b w:val="0"/>
+          <w:bCs w:val="0"/>
+          <w:i/>
+          <w:iCs/>
           <w:sz w:val="32"/>
           <w:szCs w:val="32"/>
+          <w:u w:val="single"/>
           <w:lang w:val="it"/>
         </w:rPr>
         <w:t>Relazione progetto</w:t>
@@ -24,8 +34,13 @@
       <w:r>
         <w:rPr>
           <w:rFonts w:hint="default"/>
+          <w:b w:val="0"/>
+          <w:bCs w:val="0"/>
+          <w:i/>
+          <w:iCs/>
           <w:sz w:val="32"/>
           <w:szCs w:val="32"/>
+          <w:u w:val="single"/>
           <w:lang w:val="it"/>
         </w:rPr>
         <w:br w:type="textWrapping"/>
@@ -33,8 +48,13 @@
       <w:r>
         <w:rPr>
           <w:rFonts w:hint="default"/>
+          <w:b w:val="0"/>
+          <w:bCs w:val="0"/>
+          <w:i/>
+          <w:iCs/>
           <w:sz w:val="32"/>
           <w:szCs w:val="32"/>
+          <w:u w:val="single"/>
           <w:lang w:val="it"/>
         </w:rPr>
         <w:t>Laboratorio avanzato di programmazione II</w:t>
@@ -42,8 +62,13 @@
       <w:r>
         <w:rPr>
           <w:rFonts w:hint="default"/>
+          <w:b w:val="0"/>
+          <w:bCs w:val="0"/>
+          <w:i/>
+          <w:iCs/>
           <w:sz w:val="32"/>
           <w:szCs w:val="32"/>
+          <w:u w:val="single"/>
           <w:lang w:val="it"/>
         </w:rPr>
         <w:br w:type="textWrapping"/>
@@ -51,8 +76,13 @@
       <w:r>
         <w:rPr>
           <w:rFonts w:hint="default"/>
+          <w:b w:val="0"/>
+          <w:bCs w:val="0"/>
+          <w:i/>
+          <w:iCs/>
           <w:sz w:val="32"/>
           <w:szCs w:val="32"/>
+          <w:u w:val="single"/>
           <w:lang w:val="it"/>
         </w:rPr>
         <w:t>Simone Guarnuccio X81000143</w:t>
@@ -110,64 +140,6 @@
           <w:lang w:val="it"/>
         </w:rPr>
       </w:pPr>
-    </w:p>
-    <w:p>
-      <w:pPr>
-        <w:jc w:val="both"/>
-        <w:rPr>
-          <w:rFonts w:hint="default"/>
-          <w:sz w:val="24"/>
-          <w:szCs w:val="24"/>
-          <w:lang w:val="it"/>
-        </w:rPr>
-      </w:pPr>
-      <w:r>
-        <w:rPr>
-          <w:rFonts w:hint="default"/>
-          <w:sz w:val="24"/>
-          <w:szCs w:val="24"/>
-          <w:lang w:val="it"/>
-        </w:rPr>
-        <w:t>Lo scopo del progetto vèrge allo sviluppo di un applicazione mobile cross platform (Android e IOS) attraverso l’uso del framework React-Native basato su Javascript.</w:t>
-      </w:r>
-      <w:r>
-        <w:rPr>
-          <w:rFonts w:hint="default"/>
-          <w:sz w:val="24"/>
-          <w:szCs w:val="24"/>
-          <w:lang w:val="it"/>
-        </w:rPr>
-        <w:br w:type="textWrapping"/>
-      </w:r>
-      <w:r>
-        <w:rPr>
-          <w:rFonts w:hint="default"/>
-          <w:sz w:val="24"/>
-          <w:szCs w:val="24"/>
-          <w:lang w:val="it"/>
-        </w:rPr>
-        <w:t>L’applicazione da realizzare deve somministrare e</w:t>
-      </w:r>
-    </w:p>
-    <w:p>
-      <w:pPr>
-        <w:jc w:val="both"/>
-        <w:rPr>
-          <w:rFonts w:hint="default"/>
-          <w:sz w:val="24"/>
-          <w:szCs w:val="24"/>
-          <w:lang w:val="it"/>
-        </w:rPr>
-      </w:pPr>
-      <w:r>
-        <w:rPr>
-          <w:rFonts w:hint="default"/>
-          <w:sz w:val="24"/>
-          <w:szCs w:val="24"/>
-          <w:lang w:val="it"/>
-        </w:rPr>
-        <w:t>raccogliere risposte di questionari precompilati e disponibili in</w:t>
-      </w:r>
     </w:p>
     <w:p>
       <w:pPr>
@@ -184,7 +156,56 @@
           <w:szCs w:val="24"/>
           <w:lang w:val="it"/>
         </w:rPr>
-        <w:t>formato json su un server, che nel nostro caso scriviamo e/o carichiamo sul servizio di hosting Google Firebase. E’ sempre su questo che vengono caricati e aggiornati i file json relativi ai risultati del test scelto e che viene garantita e utilizzata l’autenticazione univoca dell’utente.</w:t>
+        <w:t xml:space="preserve">Lo scopo del progetto ha per finalità lo sviluppo di un applicazione mobile cross-platform (Android e IOS) facendo uso del framework React-Native basato su Javascript e delle librerie Expo che permettono l’accesso a funzioni native tra le diverse piattaforme scrivendo una sola volta il codice e testandolo in fase di sviluppo tramite app “Expo” presente nei vari store: </w:t>
+      </w:r>
+      <w:r>
+        <w:rPr>
+          <w:rFonts w:ascii="SimSun" w:hAnsi="SimSun" w:eastAsia="SimSun" w:cs="SimSun"/>
+          <w:kern w:val="0"/>
+          <w:sz w:val="16"/>
+          <w:szCs w:val="16"/>
+          <w:lang w:val="en-US" w:eastAsia="zh-CN" w:bidi="ar"/>
+        </w:rPr>
+        <w:fldChar w:fldCharType="begin"/>
+      </w:r>
+      <w:r>
+        <w:rPr>
+          <w:rFonts w:ascii="SimSun" w:hAnsi="SimSun" w:eastAsia="SimSun" w:cs="SimSun"/>
+          <w:kern w:val="0"/>
+          <w:sz w:val="16"/>
+          <w:szCs w:val="16"/>
+          <w:lang w:val="en-US" w:eastAsia="zh-CN" w:bidi="ar"/>
+        </w:rPr>
+        <w:instrText xml:space="preserve"> HYPERLINK "https://play.google.com/store/apps/details?id=host.exp.exponent&amp;hl=it" </w:instrText>
+      </w:r>
+      <w:r>
+        <w:rPr>
+          <w:rFonts w:ascii="SimSun" w:hAnsi="SimSun" w:eastAsia="SimSun" w:cs="SimSun"/>
+          <w:kern w:val="0"/>
+          <w:sz w:val="16"/>
+          <w:szCs w:val="16"/>
+          <w:lang w:val="en-US" w:eastAsia="zh-CN" w:bidi="ar"/>
+        </w:rPr>
+        <w:fldChar w:fldCharType="separate"/>
+      </w:r>
+      <w:r>
+        <w:rPr>
+          <w:rStyle w:val="5"/>
+          <w:rFonts w:ascii="SimSun" w:hAnsi="SimSun" w:eastAsia="SimSun" w:cs="SimSun"/>
+          <w:sz w:val="16"/>
+          <w:szCs w:val="16"/>
+        </w:rPr>
+        <w:t>https://play.google.com/store/apps/details?id=host.exp.exponent&amp;hl=it</w:t>
+      </w:r>
+      <w:r>
+        <w:rPr>
+          <w:rFonts w:ascii="SimSun" w:hAnsi="SimSun" w:eastAsia="SimSun" w:cs="SimSun"/>
+          <w:kern w:val="0"/>
+          <w:sz w:val="16"/>
+          <w:szCs w:val="16"/>
+          <w:lang w:val="en-US" w:eastAsia="zh-CN" w:bidi="ar"/>
+        </w:rPr>
+        <w:fldChar w:fldCharType="end"/>
       </w:r>
       <w:r>
         <w:rPr>
@@ -202,7 +223,7 @@
           <w:szCs w:val="24"/>
           <w:lang w:val="it"/>
         </w:rPr>
-        <w:t xml:space="preserve">Il link al progetto firebase è il seguente: </w:t>
+        <w:t xml:space="preserve">L’applicazione da realizzare deve somministrare e raccogliere risposte di questionari precompilati e disponibili in formato json su un server, che nel nostro caso scriviamo e/o carichiamo sul servizio di hosting Google Firebase. E’ sempre su questo che vengono caricati e aggiornati i file json relativi ai risultati del test scelto e che viene garantita e utilizzata l’autenticazione univoca dell’utente. Il link al progetto firebase è il seguente: </w:t>
       </w:r>
       <w:r>
         <w:rPr>
@@ -276,6 +297,88 @@
           <w:szCs w:val="24"/>
           <w:lang w:val="it"/>
         </w:rPr>
+        <w:t xml:space="preserve">Il link al repository GitHub è invece il seguente: </w:t>
+      </w:r>
+    </w:p>
+    <w:p>
+      <w:pPr>
+        <w:keepNext w:val="0"/>
+        <w:keepLines w:val="0"/>
+        <w:widowControl/>
+        <w:suppressLineNumbers w:val="0"/>
+        <w:jc w:val="left"/>
+        <w:rPr>
+          <w:sz w:val="13"/>
+          <w:szCs w:val="13"/>
+        </w:rPr>
+      </w:pPr>
+      <w:r>
+        <w:rPr>
+          <w:rFonts w:ascii="SimSun" w:hAnsi="SimSun" w:eastAsia="SimSun" w:cs="SimSun"/>
+          <w:kern w:val="0"/>
+          <w:sz w:val="18"/>
+          <w:szCs w:val="18"/>
+          <w:lang w:val="en-US" w:eastAsia="zh-CN" w:bidi="ar"/>
+        </w:rPr>
+        <w:fldChar w:fldCharType="begin"/>
+      </w:r>
+      <w:r>
+        <w:rPr>
+          <w:rFonts w:ascii="SimSun" w:hAnsi="SimSun" w:eastAsia="SimSun" w:cs="SimSun"/>
+          <w:kern w:val="0"/>
+          <w:sz w:val="18"/>
+          <w:szCs w:val="18"/>
+          <w:lang w:val="en-US" w:eastAsia="zh-CN" w:bidi="ar"/>
+        </w:rPr>
+        <w:instrText xml:space="preserve"> HYPERLINK "https://github.com/grnsmn/LAP2Project" </w:instrText>
+      </w:r>
+      <w:r>
+        <w:rPr>
+          <w:rFonts w:ascii="SimSun" w:hAnsi="SimSun" w:eastAsia="SimSun" w:cs="SimSun"/>
+          <w:kern w:val="0"/>
+          <w:sz w:val="18"/>
+          <w:szCs w:val="18"/>
+          <w:lang w:val="en-US" w:eastAsia="zh-CN" w:bidi="ar"/>
+        </w:rPr>
+        <w:fldChar w:fldCharType="separate"/>
+      </w:r>
+      <w:r>
+        <w:rPr>
+          <w:rStyle w:val="5"/>
+          <w:rFonts w:ascii="SimSun" w:hAnsi="SimSun" w:eastAsia="SimSun" w:cs="SimSun"/>
+          <w:sz w:val="18"/>
+          <w:szCs w:val="18"/>
+        </w:rPr>
+        <w:t>https://github.com/grnsmn/LAP2Project</w:t>
+      </w:r>
+      <w:r>
+        <w:rPr>
+          <w:rFonts w:ascii="SimSun" w:hAnsi="SimSun" w:eastAsia="SimSun" w:cs="SimSun"/>
+          <w:kern w:val="0"/>
+          <w:sz w:val="18"/>
+          <w:szCs w:val="18"/>
+          <w:lang w:val="en-US" w:eastAsia="zh-CN" w:bidi="ar"/>
+        </w:rPr>
+        <w:fldChar w:fldCharType="end"/>
+      </w:r>
+    </w:p>
+    <w:p>
+      <w:pPr>
+        <w:jc w:val="both"/>
+        <w:rPr>
+          <w:rFonts w:hint="default"/>
+          <w:sz w:val="24"/>
+          <w:szCs w:val="24"/>
+          <w:lang w:val="it"/>
+        </w:rPr>
+      </w:pPr>
+      <w:r>
+        <w:rPr>
+          <w:rFonts w:hint="default"/>
+          <w:sz w:val="24"/>
+          <w:szCs w:val="24"/>
+          <w:lang w:val="it"/>
+        </w:rPr>
         <w:br w:type="textWrapping"/>
       </w:r>
       <w:r>
@@ -347,21 +450,23 @@
     <w:p>
       <w:pPr>
         <w:numPr>
-          <w:numId w:val="0"/>
-        </w:numPr>
-        <w:ind w:leftChars="0"/>
-        <w:jc w:val="both"/>
-        <w:rPr>
-          <w:rFonts w:hint="default"/>
-          <w:sz w:val="24"/>
-          <w:szCs w:val="24"/>
-          <w:lang w:val="it"/>
-        </w:rPr>
-      </w:pPr>
-    </w:p>
-    <w:p>
-      <w:pPr>
-        <w:numPr>
+          <w:ilvl w:val="0"/>
+          <w:numId w:val="0"/>
+        </w:numPr>
+        <w:ind w:leftChars="0"/>
+        <w:jc w:val="both"/>
+        <w:rPr>
+          <w:rFonts w:hint="default"/>
+          <w:sz w:val="24"/>
+          <w:szCs w:val="24"/>
+          <w:lang w:val="it"/>
+        </w:rPr>
+      </w:pPr>
+    </w:p>
+    <w:p>
+      <w:pPr>
+        <w:numPr>
+          <w:ilvl w:val="0"/>
           <w:numId w:val="0"/>
         </w:numPr>
         <w:ind w:leftChars="0"/>
@@ -395,6 +500,7 @@
     <w:p>
       <w:pPr>
         <w:numPr>
+          <w:ilvl w:val="0"/>
           <w:numId w:val="0"/>
         </w:numPr>
         <w:ind w:leftChars="0"/>
@@ -429,6 +535,7 @@
     <w:p>
       <w:pPr>
         <w:numPr>
+          <w:ilvl w:val="0"/>
           <w:numId w:val="0"/>
         </w:numPr>
         <w:ind w:leftChars="0"/>
@@ -449,6 +556,7 @@
     <w:p>
       <w:pPr>
         <w:numPr>
+          <w:ilvl w:val="0"/>
           <w:numId w:val="0"/>
         </w:numPr>
         <w:ind w:leftChars="0"/>
@@ -575,22 +683,24 @@
     <w:p>
       <w:pPr>
         <w:numPr>
-          <w:numId w:val="0"/>
-        </w:numPr>
-        <w:ind w:leftChars="0"/>
-        <w:jc w:val="both"/>
-        <w:rPr>
-          <w:rFonts w:hint="default"/>
-          <w:color w:val="auto"/>
-          <w:sz w:val="24"/>
-          <w:szCs w:val="24"/>
-          <w:lang w:val="it"/>
-        </w:rPr>
-      </w:pPr>
-    </w:p>
-    <w:p>
-      <w:pPr>
-        <w:numPr>
+          <w:ilvl w:val="0"/>
+          <w:numId w:val="0"/>
+        </w:numPr>
+        <w:ind w:leftChars="0"/>
+        <w:jc w:val="both"/>
+        <w:rPr>
+          <w:rFonts w:hint="default"/>
+          <w:color w:val="auto"/>
+          <w:sz w:val="24"/>
+          <w:szCs w:val="24"/>
+          <w:lang w:val="it"/>
+        </w:rPr>
+      </w:pPr>
+    </w:p>
+    <w:p>
+      <w:pPr>
+        <w:numPr>
+          <w:ilvl w:val="0"/>
           <w:numId w:val="0"/>
         </w:numPr>
         <w:ind w:leftChars="0"/>
@@ -625,6 +735,7 @@
     <w:p>
       <w:pPr>
         <w:numPr>
+          <w:ilvl w:val="0"/>
           <w:numId w:val="0"/>
         </w:numPr>
         <w:ind w:leftChars="0"/>
@@ -704,6 +815,7 @@
     <w:p>
       <w:pPr>
         <w:numPr>
+          <w:ilvl w:val="0"/>
           <w:numId w:val="0"/>
         </w:numPr>
         <w:ind w:leftChars="0"/>
@@ -812,6 +924,7 @@
     <w:p>
       <w:pPr>
         <w:numPr>
+          <w:ilvl w:val="0"/>
           <w:numId w:val="0"/>
         </w:numPr>
         <w:ind w:leftChars="0" w:firstLine="420" w:firstLineChars="0"/>
@@ -830,6 +943,7 @@
     <w:p>
       <w:pPr>
         <w:numPr>
+          <w:ilvl w:val="0"/>
           <w:numId w:val="0"/>
         </w:numPr>
         <w:ind w:leftChars="0" w:firstLine="420" w:firstLineChars="0"/>
@@ -897,24 +1011,18 @@
     <w:p>
       <w:pPr>
         <w:numPr>
-          <w:numId w:val="0"/>
-        </w:numPr>
-        <w:ind w:leftChars="0"/>
-        <w:jc w:val="both"/>
-        <w:rPr>
-          <w:rFonts w:hint="default"/>
-          <w:color w:val="auto"/>
-          <w:sz w:val="24"/>
-          <w:szCs w:val="24"/>
-          <w:lang w:val="it"/>
-        </w:rPr>
-        <w:sectPr>
-          <w:headerReference r:id="rId3" w:type="default"/>
-          <w:pgSz w:w="11906" w:h="16838"/>
-          <w:pgMar w:top="1440" w:right="1080" w:bottom="1440" w:left="1080" w:header="720" w:footer="720" w:gutter="0"/>
-          <w:cols w:space="720" w:num="1"/>
-          <w:docGrid w:linePitch="360" w:charSpace="0"/>
-        </w:sectPr>
+          <w:ilvl w:val="0"/>
+          <w:numId w:val="0"/>
+        </w:numPr>
+        <w:ind w:leftChars="0"/>
+        <w:jc w:val="both"/>
+        <w:rPr>
+          <w:rFonts w:hint="default"/>
+          <w:color w:val="auto"/>
+          <w:sz w:val="24"/>
+          <w:szCs w:val="24"/>
+          <w:lang w:val="it"/>
+        </w:rPr>
       </w:pPr>
       <w:r>
         <w:rPr>
@@ -1019,6 +1127,264 @@
           <w:ilvl w:val="0"/>
           <w:numId w:val="0"/>
         </w:numPr>
+        <w:ind w:leftChars="0"/>
+        <w:jc w:val="both"/>
+        <w:rPr>
+          <w:rFonts w:hint="default"/>
+          <w:color w:val="auto"/>
+          <w:sz w:val="24"/>
+          <w:szCs w:val="24"/>
+          <w:lang w:val="it"/>
+        </w:rPr>
+      </w:pPr>
+    </w:p>
+    <w:p>
+      <w:pPr>
+        <w:numPr>
+          <w:ilvl w:val="0"/>
+          <w:numId w:val="0"/>
+        </w:numPr>
+        <w:ind w:leftChars="0"/>
+        <w:jc w:val="both"/>
+        <w:rPr>
+          <w:rFonts w:hint="default"/>
+          <w:color w:val="auto"/>
+          <w:sz w:val="24"/>
+          <w:szCs w:val="24"/>
+          <w:lang w:val="it"/>
+        </w:rPr>
+      </w:pPr>
+    </w:p>
+    <w:p>
+      <w:pPr>
+        <w:numPr>
+          <w:ilvl w:val="0"/>
+          <w:numId w:val="0"/>
+        </w:numPr>
+        <w:ind w:leftChars="0"/>
+        <w:jc w:val="both"/>
+        <w:rPr>
+          <w:rFonts w:hint="default"/>
+          <w:color w:val="auto"/>
+          <w:sz w:val="24"/>
+          <w:szCs w:val="24"/>
+          <w:lang w:val="it"/>
+        </w:rPr>
+      </w:pPr>
+    </w:p>
+    <w:p>
+      <w:pPr>
+        <w:numPr>
+          <w:ilvl w:val="0"/>
+          <w:numId w:val="0"/>
+        </w:numPr>
+        <w:ind w:leftChars="0"/>
+        <w:jc w:val="both"/>
+        <w:rPr>
+          <w:rFonts w:hint="default"/>
+          <w:color w:val="auto"/>
+          <w:sz w:val="24"/>
+          <w:szCs w:val="24"/>
+          <w:lang w:val="it"/>
+        </w:rPr>
+      </w:pPr>
+    </w:p>
+    <w:p>
+      <w:pPr>
+        <w:numPr>
+          <w:ilvl w:val="0"/>
+          <w:numId w:val="0"/>
+        </w:numPr>
+        <w:ind w:leftChars="0"/>
+        <w:jc w:val="both"/>
+        <w:rPr>
+          <w:rFonts w:hint="default"/>
+          <w:color w:val="auto"/>
+          <w:sz w:val="24"/>
+          <w:szCs w:val="24"/>
+          <w:lang w:val="it"/>
+        </w:rPr>
+      </w:pPr>
+    </w:p>
+    <w:p>
+      <w:pPr>
+        <w:numPr>
+          <w:ilvl w:val="0"/>
+          <w:numId w:val="0"/>
+        </w:numPr>
+        <w:ind w:leftChars="0"/>
+        <w:jc w:val="both"/>
+        <w:rPr>
+          <w:rFonts w:hint="default"/>
+          <w:color w:val="auto"/>
+          <w:sz w:val="24"/>
+          <w:szCs w:val="24"/>
+          <w:lang w:val="it"/>
+        </w:rPr>
+      </w:pPr>
+    </w:p>
+    <w:p>
+      <w:pPr>
+        <w:numPr>
+          <w:ilvl w:val="0"/>
+          <w:numId w:val="0"/>
+        </w:numPr>
+        <w:ind w:leftChars="0"/>
+        <w:jc w:val="both"/>
+        <w:rPr>
+          <w:rFonts w:hint="default"/>
+          <w:color w:val="auto"/>
+          <w:sz w:val="24"/>
+          <w:szCs w:val="24"/>
+          <w:lang w:val="it"/>
+        </w:rPr>
+      </w:pPr>
+      <w:r>
+        <w:drawing>
+          <wp:anchor distT="0" distB="0" distL="114300" distR="114300" simplePos="0" relativeHeight="251699200" behindDoc="1" locked="0" layoutInCell="1" allowOverlap="1">
+            <wp:simplePos x="0" y="0"/>
+            <wp:positionH relativeFrom="column">
+              <wp:posOffset>4106545</wp:posOffset>
+            </wp:positionH>
+            <wp:positionV relativeFrom="paragraph">
+              <wp:posOffset>77470</wp:posOffset>
+            </wp:positionV>
+            <wp:extent cx="2378075" cy="1442085"/>
+            <wp:effectExtent l="0" t="0" r="0" b="0"/>
+            <wp:wrapTight wrapText="bothSides">
+              <wp:wrapPolygon>
+                <wp:start x="0" y="0"/>
+                <wp:lineTo x="0" y="21400"/>
+                <wp:lineTo x="21456" y="21400"/>
+                <wp:lineTo x="21456" y="0"/>
+                <wp:lineTo x="0" y="0"/>
+              </wp:wrapPolygon>
+            </wp:wrapTight>
+            <wp:docPr id="5" name="Immagine 1"/>
+            <wp:cNvGraphicFramePr>
+              <a:graphicFrameLocks xmlns:a="http://schemas.openxmlformats.org/drawingml/2006/main" noChangeAspect="1"/>
+            </wp:cNvGraphicFramePr>
+            <a:graphic xmlns:a="http://schemas.openxmlformats.org/drawingml/2006/main">
+              <a:graphicData uri="http://schemas.openxmlformats.org/drawingml/2006/picture">
+                <pic:pic xmlns:pic="http://schemas.openxmlformats.org/drawingml/2006/picture">
+                  <pic:nvPicPr>
+                    <pic:cNvPr id="5" name="Immagine 1"/>
+                    <pic:cNvPicPr>
+                      <a:picLocks noChangeAspect="1"/>
+                    </pic:cNvPicPr>
+                  </pic:nvPicPr>
+                  <pic:blipFill>
+                    <a:blip r:embed="rId9"/>
+                    <a:stretch>
+                      <a:fillRect/>
+                    </a:stretch>
+                  </pic:blipFill>
+                  <pic:spPr>
+                    <a:xfrm>
+                      <a:off x="4095750" y="7863205"/>
+                      <a:ext cx="2378075" cy="1442085"/>
+                    </a:xfrm>
+                    <a:prstGeom prst="rect">
+                      <a:avLst/>
+                    </a:prstGeom>
+                    <a:noFill/>
+                    <a:ln>
+                      <a:noFill/>
+                    </a:ln>
+                  </pic:spPr>
+                </pic:pic>
+              </a:graphicData>
+            </a:graphic>
+          </wp:anchor>
+        </w:drawing>
+      </w:r>
+    </w:p>
+    <w:p>
+      <w:pPr>
+        <w:numPr>
+          <w:ilvl w:val="0"/>
+          <w:numId w:val="0"/>
+        </w:numPr>
+        <w:ind w:leftChars="0"/>
+        <w:jc w:val="both"/>
+        <w:rPr>
+          <w:rFonts w:hint="default"/>
+          <w:color w:val="auto"/>
+          <w:sz w:val="24"/>
+          <w:szCs w:val="24"/>
+          <w:lang w:val="it"/>
+        </w:rPr>
+      </w:pPr>
+    </w:p>
+    <w:p>
+      <w:pPr>
+        <w:numPr>
+          <w:ilvl w:val="0"/>
+          <w:numId w:val="0"/>
+        </w:numPr>
+        <w:wordWrap w:val="0"/>
+        <w:ind w:leftChars="0"/>
+        <w:jc w:val="right"/>
+        <w:rPr>
+          <w:rFonts w:hint="default"/>
+          <w:color w:val="auto"/>
+          <w:sz w:val="24"/>
+          <w:szCs w:val="24"/>
+          <w:lang w:val="it"/>
+        </w:rPr>
+      </w:pPr>
+      <w:r>
+        <w:rPr>
+          <w:rFonts w:hint="default"/>
+          <w:color w:val="auto"/>
+          <w:sz w:val="24"/>
+          <w:szCs w:val="24"/>
+          <w:lang w:val="it"/>
+        </w:rPr>
+        <w:t xml:space="preserve">In figura il nodo utenti del database al momento della </w:t>
+      </w:r>
+    </w:p>
+    <w:p>
+      <w:pPr>
+        <w:numPr>
+          <w:ilvl w:val="0"/>
+          <w:numId w:val="0"/>
+        </w:numPr>
+        <w:wordWrap w:val="0"/>
+        <w:ind w:leftChars="0"/>
+        <w:jc w:val="right"/>
+        <w:rPr>
+          <w:rFonts w:hint="default"/>
+          <w:color w:val="auto"/>
+          <w:sz w:val="24"/>
+          <w:szCs w:val="24"/>
+          <w:lang w:val="it"/>
+        </w:rPr>
+        <w:sectPr>
+          <w:headerReference r:id="rId3" w:type="default"/>
+          <w:pgSz w:w="11906" w:h="16838"/>
+          <w:pgMar w:top="1440" w:right="1080" w:bottom="1440" w:left="1080" w:header="720" w:footer="720" w:gutter="0"/>
+          <w:cols w:space="720" w:num="1"/>
+          <w:docGrid w:linePitch="360" w:charSpace="0"/>
+        </w:sectPr>
+      </w:pPr>
+      <w:r>
+        <w:rPr>
+          <w:rFonts w:hint="default"/>
+          <w:color w:val="auto"/>
+          <w:sz w:val="24"/>
+          <w:szCs w:val="24"/>
+          <w:lang w:val="it"/>
+        </w:rPr>
+        <w:t>creazione di un nuovo utente.</w:t>
+      </w:r>
+    </w:p>
+    <w:p>
+      <w:pPr>
+        <w:numPr>
+          <w:ilvl w:val="0"/>
+          <w:numId w:val="0"/>
+        </w:numPr>
         <w:jc w:val="both"/>
         <w:rPr>
           <w:rFonts w:hint="default"/>
@@ -1086,7 +1452,7 @@
                     </pic:cNvPicPr>
                   </pic:nvPicPr>
                   <pic:blipFill>
-                    <a:blip r:embed="rId9"/>
+                    <a:blip r:embed="rId10"/>
                     <a:srcRect r="3680"/>
                     <a:stretch>
                       <a:fillRect/>
@@ -1138,7 +1504,7 @@
                     </pic:cNvPicPr>
                   </pic:nvPicPr>
                   <pic:blipFill>
-                    <a:blip r:embed="rId10"/>
+                    <a:blip r:embed="rId11"/>
                     <a:stretch>
                       <a:fillRect/>
                     </a:stretch>
@@ -1298,7 +1664,7 @@
                     </pic:cNvPicPr>
                   </pic:nvPicPr>
                   <pic:blipFill>
-                    <a:blip r:embed="rId11"/>
+                    <a:blip r:embed="rId12"/>
                     <a:stretch>
                       <a:fillRect/>
                     </a:stretch>
@@ -1448,7 +1814,7 @@
                     </pic:cNvPicPr>
                   </pic:nvPicPr>
                   <pic:blipFill>
-                    <a:blip r:embed="rId12"/>
+                    <a:blip r:embed="rId13"/>
                     <a:srcRect t="4365" r="-670"/>
                     <a:stretch>
                       <a:fillRect/>
@@ -1492,6 +1858,7 @@
     <w:p>
       <w:pPr>
         <w:numPr>
+          <w:ilvl w:val="0"/>
           <w:numId w:val="0"/>
         </w:numPr>
         <w:ind w:leftChars="0"/>
@@ -1528,6 +1895,7 @@
     <w:p>
       <w:pPr>
         <w:numPr>
+          <w:ilvl w:val="0"/>
           <w:numId w:val="0"/>
         </w:numPr>
         <w:ind w:leftChars="0"/>
@@ -1567,7 +1935,7 @@
                     </pic:cNvPicPr>
                   </pic:nvPicPr>
                   <pic:blipFill>
-                    <a:blip r:embed="rId13"/>
+                    <a:blip r:embed="rId14"/>
                     <a:stretch>
                       <a:fillRect/>
                     </a:stretch>
@@ -1595,6 +1963,7 @@
     <w:p>
       <w:pPr>
         <w:numPr>
+          <w:ilvl w:val="0"/>
           <w:numId w:val="0"/>
         </w:numPr>
         <w:ind w:leftChars="0"/>
@@ -1634,7 +2003,7 @@
                     </pic:cNvPicPr>
                   </pic:nvPicPr>
                   <pic:blipFill>
-                    <a:blip r:embed="rId14"/>
+                    <a:blip r:embed="rId15"/>
                     <a:stretch>
                       <a:fillRect/>
                     </a:stretch>
@@ -1685,7 +2054,7 @@
                     </pic:cNvPicPr>
                   </pic:nvPicPr>
                   <pic:blipFill>
-                    <a:blip r:embed="rId15"/>
+                    <a:blip r:embed="rId16"/>
                     <a:stretch>
                       <a:fillRect/>
                     </a:stretch>
@@ -1723,54 +2092,58 @@
     <w:p>
       <w:pPr>
         <w:numPr>
-          <w:numId w:val="0"/>
-        </w:numPr>
-        <w:ind w:leftChars="0"/>
-        <w:jc w:val="both"/>
-        <w:rPr>
-          <w:rFonts w:hint="default"/>
-          <w:color w:val="auto"/>
-          <w:sz w:val="24"/>
-          <w:szCs w:val="24"/>
-          <w:lang w:val="it"/>
-        </w:rPr>
-      </w:pPr>
-    </w:p>
-    <w:p>
-      <w:pPr>
-        <w:numPr>
-          <w:numId w:val="0"/>
-        </w:numPr>
-        <w:ind w:leftChars="0"/>
-        <w:jc w:val="both"/>
-        <w:rPr>
-          <w:rFonts w:hint="default"/>
-          <w:color w:val="auto"/>
-          <w:sz w:val="24"/>
-          <w:szCs w:val="24"/>
-          <w:lang w:val="it"/>
-        </w:rPr>
-      </w:pPr>
-    </w:p>
-    <w:p>
-      <w:pPr>
-        <w:numPr>
-          <w:numId w:val="0"/>
-        </w:numPr>
-        <w:ind w:leftChars="0"/>
-        <w:jc w:val="both"/>
-        <w:rPr>
-          <w:rFonts w:hint="default"/>
-          <w:color w:val="auto"/>
-          <w:sz w:val="24"/>
-          <w:szCs w:val="24"/>
-          <w:lang w:val="it"/>
-        </w:rPr>
-      </w:pPr>
-    </w:p>
-    <w:p>
-      <w:pPr>
-        <w:numPr>
+          <w:ilvl w:val="0"/>
+          <w:numId w:val="0"/>
+        </w:numPr>
+        <w:ind w:leftChars="0"/>
+        <w:jc w:val="both"/>
+        <w:rPr>
+          <w:rFonts w:hint="default"/>
+          <w:color w:val="auto"/>
+          <w:sz w:val="24"/>
+          <w:szCs w:val="24"/>
+          <w:lang w:val="it"/>
+        </w:rPr>
+      </w:pPr>
+    </w:p>
+    <w:p>
+      <w:pPr>
+        <w:numPr>
+          <w:ilvl w:val="0"/>
+          <w:numId w:val="0"/>
+        </w:numPr>
+        <w:ind w:leftChars="0"/>
+        <w:jc w:val="both"/>
+        <w:rPr>
+          <w:rFonts w:hint="default"/>
+          <w:color w:val="auto"/>
+          <w:sz w:val="24"/>
+          <w:szCs w:val="24"/>
+          <w:lang w:val="it"/>
+        </w:rPr>
+      </w:pPr>
+    </w:p>
+    <w:p>
+      <w:pPr>
+        <w:numPr>
+          <w:ilvl w:val="0"/>
+          <w:numId w:val="0"/>
+        </w:numPr>
+        <w:ind w:leftChars="0"/>
+        <w:jc w:val="both"/>
+        <w:rPr>
+          <w:rFonts w:hint="default"/>
+          <w:color w:val="auto"/>
+          <w:sz w:val="24"/>
+          <w:szCs w:val="24"/>
+          <w:lang w:val="it"/>
+        </w:rPr>
+      </w:pPr>
+    </w:p>
+    <w:p>
+      <w:pPr>
+        <w:numPr>
+          <w:ilvl w:val="0"/>
           <w:numId w:val="0"/>
         </w:numPr>
         <w:ind w:leftChars="0"/>
@@ -1810,7 +2183,7 @@
                     </pic:cNvPicPr>
                   </pic:nvPicPr>
                   <pic:blipFill>
-                    <a:blip r:embed="rId16"/>
+                    <a:blip r:embed="rId17"/>
                     <a:stretch>
                       <a:fillRect/>
                     </a:stretch>
@@ -1868,86 +2241,92 @@
     <w:p>
       <w:pPr>
         <w:numPr>
-          <w:numId w:val="0"/>
-        </w:numPr>
-        <w:ind w:leftChars="0"/>
-        <w:jc w:val="both"/>
-        <w:rPr>
-          <w:rFonts w:hint="default"/>
-          <w:color w:val="auto"/>
-          <w:sz w:val="24"/>
-          <w:szCs w:val="24"/>
-          <w:lang w:val="it"/>
-        </w:rPr>
-      </w:pPr>
-    </w:p>
-    <w:p>
-      <w:pPr>
-        <w:numPr>
-          <w:numId w:val="0"/>
-        </w:numPr>
-        <w:ind w:leftChars="0"/>
-        <w:jc w:val="both"/>
-        <w:rPr>
-          <w:rFonts w:hint="default"/>
-          <w:color w:val="auto"/>
-          <w:sz w:val="24"/>
-          <w:szCs w:val="24"/>
-          <w:lang w:val="it"/>
-        </w:rPr>
-      </w:pPr>
-    </w:p>
-    <w:p>
-      <w:pPr>
-        <w:numPr>
-          <w:numId w:val="0"/>
-        </w:numPr>
-        <w:ind w:leftChars="0"/>
-        <w:jc w:val="both"/>
-        <w:rPr>
-          <w:rFonts w:hint="default"/>
-          <w:color w:val="auto"/>
-          <w:sz w:val="24"/>
-          <w:szCs w:val="24"/>
-          <w:lang w:val="it"/>
-        </w:rPr>
-      </w:pPr>
-    </w:p>
-    <w:p>
-      <w:pPr>
-        <w:numPr>
-          <w:numId w:val="0"/>
-        </w:numPr>
-        <w:ind w:leftChars="0"/>
-        <w:jc w:val="both"/>
-        <w:rPr>
-          <w:rFonts w:hint="default"/>
-          <w:color w:val="auto"/>
-          <w:sz w:val="24"/>
-          <w:szCs w:val="24"/>
-          <w:lang w:val="it"/>
-        </w:rPr>
-      </w:pPr>
-    </w:p>
-    <w:p>
-      <w:pPr>
-        <w:numPr>
-          <w:numId w:val="0"/>
-        </w:numPr>
-        <w:ind w:leftChars="0"/>
-        <w:jc w:val="both"/>
-        <w:rPr>
-          <w:rFonts w:hint="default"/>
-          <w:color w:val="auto"/>
-          <w:sz w:val="24"/>
-          <w:szCs w:val="24"/>
-          <w:lang w:val="it"/>
-        </w:rPr>
-      </w:pPr>
-    </w:p>
-    <w:p>
-      <w:pPr>
-        <w:numPr>
+          <w:ilvl w:val="0"/>
+          <w:numId w:val="0"/>
+        </w:numPr>
+        <w:ind w:leftChars="0"/>
+        <w:jc w:val="both"/>
+        <w:rPr>
+          <w:rFonts w:hint="default"/>
+          <w:color w:val="auto"/>
+          <w:sz w:val="24"/>
+          <w:szCs w:val="24"/>
+          <w:lang w:val="it"/>
+        </w:rPr>
+      </w:pPr>
+    </w:p>
+    <w:p>
+      <w:pPr>
+        <w:numPr>
+          <w:ilvl w:val="0"/>
+          <w:numId w:val="0"/>
+        </w:numPr>
+        <w:ind w:leftChars="0"/>
+        <w:jc w:val="both"/>
+        <w:rPr>
+          <w:rFonts w:hint="default"/>
+          <w:color w:val="auto"/>
+          <w:sz w:val="24"/>
+          <w:szCs w:val="24"/>
+          <w:lang w:val="it"/>
+        </w:rPr>
+      </w:pPr>
+    </w:p>
+    <w:p>
+      <w:pPr>
+        <w:numPr>
+          <w:ilvl w:val="0"/>
+          <w:numId w:val="0"/>
+        </w:numPr>
+        <w:ind w:leftChars="0"/>
+        <w:jc w:val="both"/>
+        <w:rPr>
+          <w:rFonts w:hint="default"/>
+          <w:color w:val="auto"/>
+          <w:sz w:val="24"/>
+          <w:szCs w:val="24"/>
+          <w:lang w:val="it"/>
+        </w:rPr>
+      </w:pPr>
+    </w:p>
+    <w:p>
+      <w:pPr>
+        <w:numPr>
+          <w:ilvl w:val="0"/>
+          <w:numId w:val="0"/>
+        </w:numPr>
+        <w:ind w:leftChars="0"/>
+        <w:jc w:val="both"/>
+        <w:rPr>
+          <w:rFonts w:hint="default"/>
+          <w:color w:val="auto"/>
+          <w:sz w:val="24"/>
+          <w:szCs w:val="24"/>
+          <w:lang w:val="it"/>
+        </w:rPr>
+      </w:pPr>
+    </w:p>
+    <w:p>
+      <w:pPr>
+        <w:numPr>
+          <w:ilvl w:val="0"/>
+          <w:numId w:val="0"/>
+        </w:numPr>
+        <w:ind w:leftChars="0"/>
+        <w:jc w:val="both"/>
+        <w:rPr>
+          <w:rFonts w:hint="default"/>
+          <w:color w:val="auto"/>
+          <w:sz w:val="24"/>
+          <w:szCs w:val="24"/>
+          <w:lang w:val="it"/>
+        </w:rPr>
+      </w:pPr>
+    </w:p>
+    <w:p>
+      <w:pPr>
+        <w:numPr>
+          <w:ilvl w:val="0"/>
           <w:numId w:val="0"/>
         </w:numPr>
         <w:ind w:leftChars="0"/>
@@ -2092,7 +2471,7 @@
                     </pic:cNvPicPr>
                   </pic:nvPicPr>
                   <pic:blipFill>
-                    <a:blip r:embed="rId17"/>
+                    <a:blip r:embed="rId18"/>
                     <a:stretch>
                       <a:fillRect/>
                     </a:stretch>
@@ -2214,7 +2593,7 @@
                     </pic:cNvPicPr>
                   </pic:nvPicPr>
                   <pic:blipFill>
-                    <a:blip r:embed="rId18"/>
+                    <a:blip r:embed="rId19"/>
                     <a:srcRect t="3873" r="1516"/>
                     <a:stretch>
                       <a:fillRect/>
@@ -2267,7 +2646,7 @@
                     </pic:cNvPicPr>
                   </pic:nvPicPr>
                   <pic:blipFill>
-                    <a:blip r:embed="rId19"/>
+                    <a:blip r:embed="rId20"/>
                     <a:stretch>
                       <a:fillRect/>
                     </a:stretch>
@@ -2295,6 +2674,7 @@
     <w:p>
       <w:pPr>
         <w:numPr>
+          <w:ilvl w:val="0"/>
           <w:numId w:val="0"/>
         </w:numPr>
         <w:ind w:leftChars="0"/>
@@ -2365,6 +2745,7 @@
     <w:p>
       <w:pPr>
         <w:numPr>
+          <w:ilvl w:val="0"/>
           <w:numId w:val="0"/>
         </w:numPr>
         <w:ind w:leftChars="0"/>
@@ -2413,6 +2794,7 @@
     <w:p>
       <w:pPr>
         <w:numPr>
+          <w:ilvl w:val="0"/>
           <w:numId w:val="0"/>
         </w:numPr>
         <w:ind w:leftChars="0"/>
@@ -2439,6 +2821,7 @@
     <w:p>
       <w:pPr>
         <w:numPr>
+          <w:ilvl w:val="0"/>
           <w:numId w:val="0"/>
         </w:numPr>
         <w:ind w:leftChars="0"/>
@@ -2478,7 +2861,7 @@
                     </pic:cNvPicPr>
                   </pic:nvPicPr>
                   <pic:blipFill>
-                    <a:blip r:embed="rId20"/>
+                    <a:blip r:embed="rId21"/>
                     <a:srcRect l="1596" r="8397" b="799"/>
                     <a:stretch>
                       <a:fillRect/>
@@ -2549,6 +2932,7 @@
     <w:p>
       <w:pPr>
         <w:numPr>
+          <w:ilvl w:val="0"/>
           <w:numId w:val="0"/>
         </w:numPr>
         <w:ind w:leftChars="0"/>
@@ -2645,6 +3029,7 @@
     <w:p>
       <w:pPr>
         <w:numPr>
+          <w:ilvl w:val="0"/>
           <w:numId w:val="0"/>
         </w:numPr>
         <w:ind w:left="420" w:leftChars="0"/>
@@ -2661,6 +3046,7 @@
     <w:p>
       <w:pPr>
         <w:numPr>
+          <w:ilvl w:val="0"/>
           <w:numId w:val="0"/>
         </w:numPr>
         <w:ind w:leftChars="0"/>
@@ -2687,54 +3073,58 @@
     <w:p>
       <w:pPr>
         <w:numPr>
-          <w:numId w:val="0"/>
-        </w:numPr>
-        <w:ind w:leftChars="0"/>
-        <w:jc w:val="both"/>
-        <w:rPr>
-          <w:rFonts w:hint="default"/>
-          <w:color w:val="auto"/>
-          <w:sz w:val="24"/>
-          <w:szCs w:val="24"/>
-          <w:lang w:val="it"/>
-        </w:rPr>
-      </w:pPr>
-    </w:p>
-    <w:p>
-      <w:pPr>
-        <w:numPr>
-          <w:numId w:val="0"/>
-        </w:numPr>
-        <w:ind w:leftChars="0"/>
-        <w:jc w:val="both"/>
-        <w:rPr>
-          <w:rFonts w:hint="default"/>
-          <w:color w:val="auto"/>
-          <w:sz w:val="24"/>
-          <w:szCs w:val="24"/>
-          <w:lang w:val="it"/>
-        </w:rPr>
-      </w:pPr>
-    </w:p>
-    <w:p>
-      <w:pPr>
-        <w:numPr>
-          <w:numId w:val="0"/>
-        </w:numPr>
-        <w:ind w:leftChars="0"/>
-        <w:jc w:val="both"/>
-        <w:rPr>
-          <w:rFonts w:hint="default"/>
-          <w:color w:val="auto"/>
-          <w:sz w:val="24"/>
-          <w:szCs w:val="24"/>
-          <w:lang w:val="it"/>
-        </w:rPr>
-      </w:pPr>
-    </w:p>
-    <w:p>
-      <w:pPr>
-        <w:numPr>
+          <w:ilvl w:val="0"/>
+          <w:numId w:val="0"/>
+        </w:numPr>
+        <w:ind w:leftChars="0"/>
+        <w:jc w:val="both"/>
+        <w:rPr>
+          <w:rFonts w:hint="default"/>
+          <w:color w:val="auto"/>
+          <w:sz w:val="24"/>
+          <w:szCs w:val="24"/>
+          <w:lang w:val="it"/>
+        </w:rPr>
+      </w:pPr>
+    </w:p>
+    <w:p>
+      <w:pPr>
+        <w:numPr>
+          <w:ilvl w:val="0"/>
+          <w:numId w:val="0"/>
+        </w:numPr>
+        <w:ind w:leftChars="0"/>
+        <w:jc w:val="both"/>
+        <w:rPr>
+          <w:rFonts w:hint="default"/>
+          <w:color w:val="auto"/>
+          <w:sz w:val="24"/>
+          <w:szCs w:val="24"/>
+          <w:lang w:val="it"/>
+        </w:rPr>
+      </w:pPr>
+    </w:p>
+    <w:p>
+      <w:pPr>
+        <w:numPr>
+          <w:ilvl w:val="0"/>
+          <w:numId w:val="0"/>
+        </w:numPr>
+        <w:ind w:leftChars="0"/>
+        <w:jc w:val="both"/>
+        <w:rPr>
+          <w:rFonts w:hint="default"/>
+          <w:color w:val="auto"/>
+          <w:sz w:val="24"/>
+          <w:szCs w:val="24"/>
+          <w:lang w:val="it"/>
+        </w:rPr>
+      </w:pPr>
+    </w:p>
+    <w:p>
+      <w:pPr>
+        <w:numPr>
+          <w:ilvl w:val="0"/>
           <w:numId w:val="0"/>
         </w:numPr>
         <w:ind w:leftChars="0"/>
@@ -2846,7 +3236,7 @@
                     </pic:cNvPicPr>
                   </pic:nvPicPr>
                   <pic:blipFill>
-                    <a:blip r:embed="rId21"/>
+                    <a:blip r:embed="rId22"/>
                     <a:stretch>
                       <a:fillRect/>
                     </a:stretch>
@@ -2885,7 +3275,7 @@
             </w14:solidFill>
           </w14:textFill>
         </w:rPr>
-        <w:t xml:space="preserve">Metodo necessario a garantire la scelta univoca della risposta in ogni domanda, l’intero array dell’i-esima domanda memorizzato nello stato viene aggiornato tramite setState() ed in base a qual è il valore di </w:t>
+        <w:t xml:space="preserve">Metodo necessario a garantire la scelta univoca della risposta in ogni domanda, l’intero array dell’i-esima domanda memorizzato nello stato viene aggiornato tramite setState() ed in funzione a qual è il valore di </w:t>
       </w:r>
       <w:r>
         <w:rPr>
@@ -2923,7 +3313,7 @@
             </w14:solidFill>
           </w14:textFill>
         </w:rPr>
-        <w:t>ricevuto come parametro in base alla scelta dell’utente (casi da 1 a 4), abilita o disabilita il ckeck della checkbox abilitandone/disabilitandone il flag.</w:t>
+        <w:t>ricevuto come parametro corrispondente alla scelta dell’utente (casi da 1 a 4 in riferimento alle possibili 4 risposte selezionabili), abilita o disabilita il ckeck della checkbox abilitandone/disabilitandone il flag tenendo costantemente conto dello stato precedente del componente.</w:t>
       </w:r>
     </w:p>
     <w:p>
@@ -2952,246 +3342,126 @@
     <w:p>
       <w:pPr>
         <w:numPr>
-          <w:numId w:val="0"/>
-        </w:numPr>
-        <w:ind w:leftChars="0"/>
-        <w:jc w:val="both"/>
-        <w:rPr>
-          <w:rFonts w:hint="default"/>
-          <w:color w:val="auto"/>
-          <w:sz w:val="24"/>
-          <w:szCs w:val="24"/>
-          <w:lang w:val="it"/>
-        </w:rPr>
-      </w:pPr>
-    </w:p>
-    <w:p>
-      <w:pPr>
-        <w:numPr>
-          <w:numId w:val="0"/>
-        </w:numPr>
-        <w:ind w:leftChars="0"/>
-        <w:jc w:val="both"/>
-        <w:rPr>
-          <w:rFonts w:hint="default"/>
-          <w:color w:val="auto"/>
-          <w:sz w:val="24"/>
-          <w:szCs w:val="24"/>
-          <w:lang w:val="it"/>
-        </w:rPr>
-      </w:pPr>
-    </w:p>
-    <w:p>
-      <w:pPr>
-        <w:numPr>
-          <w:numId w:val="0"/>
-        </w:numPr>
-        <w:ind w:leftChars="0"/>
-        <w:jc w:val="both"/>
-        <w:rPr>
-          <w:rFonts w:hint="default"/>
-          <w:color w:val="auto"/>
-          <w:sz w:val="24"/>
-          <w:szCs w:val="24"/>
-          <w:lang w:val="it"/>
-        </w:rPr>
-      </w:pPr>
-    </w:p>
-    <w:p>
-      <w:pPr>
-        <w:numPr>
-          <w:numId w:val="0"/>
-        </w:numPr>
-        <w:ind w:leftChars="0"/>
-        <w:jc w:val="both"/>
-        <w:rPr>
-          <w:rFonts w:hint="default"/>
-          <w:color w:val="auto"/>
-          <w:sz w:val="24"/>
-          <w:szCs w:val="24"/>
-          <w:lang w:val="it"/>
-        </w:rPr>
-      </w:pPr>
-    </w:p>
-    <w:p>
-      <w:pPr>
-        <w:numPr>
-          <w:numId w:val="0"/>
-        </w:numPr>
-        <w:ind w:leftChars="0"/>
-        <w:jc w:val="both"/>
-        <w:rPr>
-          <w:rFonts w:hint="default"/>
-          <w:color w:val="auto"/>
-          <w:sz w:val="24"/>
-          <w:szCs w:val="24"/>
-          <w:lang w:val="it"/>
-        </w:rPr>
-      </w:pPr>
-    </w:p>
-    <w:p>
-      <w:pPr>
-        <w:numPr>
-          <w:numId w:val="0"/>
-        </w:numPr>
-        <w:ind w:leftChars="0"/>
-        <w:jc w:val="both"/>
-        <w:rPr>
-          <w:rFonts w:hint="default"/>
-          <w:color w:val="auto"/>
-          <w:sz w:val="24"/>
-          <w:szCs w:val="24"/>
-          <w:lang w:val="it"/>
-        </w:rPr>
-      </w:pPr>
-    </w:p>
-    <w:p>
-      <w:pPr>
-        <w:numPr>
-          <w:numId w:val="0"/>
-        </w:numPr>
-        <w:ind w:leftChars="0"/>
-        <w:jc w:val="both"/>
-        <w:rPr>
-          <w:rFonts w:hint="default"/>
-          <w:color w:val="auto"/>
-          <w:sz w:val="24"/>
-          <w:szCs w:val="24"/>
-          <w:lang w:val="it"/>
-        </w:rPr>
-      </w:pPr>
-    </w:p>
-    <w:p>
-      <w:pPr>
-        <w:numPr>
-          <w:numId w:val="0"/>
-        </w:numPr>
-        <w:ind w:leftChars="0"/>
-        <w:jc w:val="both"/>
-        <w:rPr>
-          <w:rFonts w:hint="default"/>
-          <w:color w:val="auto"/>
-          <w:sz w:val="24"/>
-          <w:szCs w:val="24"/>
-          <w:lang w:val="it"/>
-        </w:rPr>
-      </w:pPr>
-    </w:p>
-    <w:p>
-      <w:pPr>
-        <w:numPr>
-          <w:numId w:val="0"/>
-        </w:numPr>
-        <w:ind w:leftChars="0"/>
-        <w:jc w:val="both"/>
-        <w:rPr>
-          <w:rFonts w:hint="default"/>
-          <w:color w:val="auto"/>
-          <w:sz w:val="24"/>
-          <w:szCs w:val="24"/>
-          <w:lang w:val="it"/>
-        </w:rPr>
-      </w:pPr>
-    </w:p>
-    <w:p>
-      <w:pPr>
-        <w:numPr>
-          <w:numId w:val="0"/>
-        </w:numPr>
-        <w:ind w:leftChars="0"/>
-        <w:jc w:val="both"/>
-        <w:rPr>
-          <w:rFonts w:hint="default"/>
-          <w:color w:val="auto"/>
-          <w:sz w:val="24"/>
-          <w:szCs w:val="24"/>
-          <w:lang w:val="it"/>
-        </w:rPr>
-      </w:pPr>
-    </w:p>
-    <w:p>
-      <w:pPr>
-        <w:numPr>
-          <w:numId w:val="0"/>
-        </w:numPr>
-        <w:ind w:leftChars="0"/>
-        <w:jc w:val="both"/>
-        <w:rPr>
-          <w:rFonts w:hint="default"/>
-          <w:color w:val="auto"/>
-          <w:sz w:val="24"/>
-          <w:szCs w:val="24"/>
-          <w:lang w:val="it"/>
-        </w:rPr>
-      </w:pPr>
-    </w:p>
-    <w:p>
-      <w:pPr>
-        <w:numPr>
-          <w:numId w:val="0"/>
-        </w:numPr>
-        <w:ind w:leftChars="0"/>
-        <w:jc w:val="both"/>
-        <w:rPr>
-          <w:rFonts w:hint="default"/>
-          <w:color w:val="auto"/>
-          <w:sz w:val="24"/>
-          <w:szCs w:val="24"/>
-          <w:lang w:val="it"/>
-        </w:rPr>
-      </w:pPr>
-    </w:p>
-    <w:p>
-      <w:pPr>
-        <w:numPr>
-          <w:numId w:val="0"/>
-        </w:numPr>
-        <w:ind w:leftChars="0"/>
-        <w:jc w:val="both"/>
-        <w:rPr>
-          <w:rFonts w:hint="default"/>
-          <w:color w:val="auto"/>
-          <w:sz w:val="24"/>
-          <w:szCs w:val="24"/>
-          <w:lang w:val="it"/>
-        </w:rPr>
-      </w:pPr>
-    </w:p>
-    <w:p>
-      <w:pPr>
-        <w:numPr>
-          <w:numId w:val="0"/>
-        </w:numPr>
-        <w:ind w:leftChars="0"/>
-        <w:jc w:val="both"/>
-        <w:rPr>
-          <w:rFonts w:hint="default"/>
-          <w:color w:val="auto"/>
-          <w:sz w:val="24"/>
-          <w:szCs w:val="24"/>
-          <w:lang w:val="it"/>
-        </w:rPr>
-      </w:pPr>
-    </w:p>
-    <w:p>
-      <w:pPr>
-        <w:numPr>
-          <w:numId w:val="0"/>
-        </w:numPr>
-        <w:ind w:leftChars="0"/>
-        <w:jc w:val="both"/>
-        <w:rPr>
-          <w:rFonts w:hint="default"/>
-          <w:color w:val="auto"/>
-          <w:sz w:val="24"/>
-          <w:szCs w:val="24"/>
-          <w:lang w:val="it"/>
-        </w:rPr>
-      </w:pPr>
-    </w:p>
-    <w:p>
-      <w:pPr>
-        <w:numPr>
+          <w:ilvl w:val="0"/>
+          <w:numId w:val="0"/>
+        </w:numPr>
+        <w:ind w:leftChars="0"/>
+        <w:jc w:val="both"/>
+        <w:rPr>
+          <w:rFonts w:hint="default"/>
+          <w:color w:val="auto"/>
+          <w:sz w:val="24"/>
+          <w:szCs w:val="24"/>
+          <w:lang w:val="it"/>
+        </w:rPr>
+      </w:pPr>
+    </w:p>
+    <w:p>
+      <w:pPr>
+        <w:numPr>
+          <w:ilvl w:val="0"/>
+          <w:numId w:val="0"/>
+        </w:numPr>
+        <w:ind w:leftChars="0"/>
+        <w:jc w:val="both"/>
+        <w:rPr>
+          <w:rFonts w:hint="default"/>
+          <w:color w:val="auto"/>
+          <w:sz w:val="24"/>
+          <w:szCs w:val="24"/>
+          <w:lang w:val="it"/>
+        </w:rPr>
+      </w:pPr>
+    </w:p>
+    <w:p>
+      <w:pPr>
+        <w:numPr>
+          <w:ilvl w:val="0"/>
+          <w:numId w:val="0"/>
+        </w:numPr>
+        <w:ind w:leftChars="0"/>
+        <w:jc w:val="both"/>
+        <w:rPr>
+          <w:rFonts w:hint="default"/>
+          <w:color w:val="auto"/>
+          <w:sz w:val="24"/>
+          <w:szCs w:val="24"/>
+          <w:lang w:val="it"/>
+        </w:rPr>
+      </w:pPr>
+    </w:p>
+    <w:p>
+      <w:pPr>
+        <w:numPr>
+          <w:ilvl w:val="0"/>
+          <w:numId w:val="0"/>
+        </w:numPr>
+        <w:ind w:leftChars="0"/>
+        <w:jc w:val="both"/>
+        <w:rPr>
+          <w:rFonts w:hint="default"/>
+          <w:color w:val="auto"/>
+          <w:sz w:val="24"/>
+          <w:szCs w:val="24"/>
+          <w:lang w:val="it"/>
+        </w:rPr>
+      </w:pPr>
+    </w:p>
+    <w:p>
+      <w:pPr>
+        <w:numPr>
+          <w:ilvl w:val="0"/>
+          <w:numId w:val="0"/>
+        </w:numPr>
+        <w:ind w:leftChars="0"/>
+        <w:jc w:val="both"/>
+        <w:rPr>
+          <w:rFonts w:hint="default"/>
+          <w:color w:val="auto"/>
+          <w:sz w:val="24"/>
+          <w:szCs w:val="24"/>
+          <w:lang w:val="it"/>
+        </w:rPr>
+      </w:pPr>
+    </w:p>
+    <w:p>
+      <w:pPr>
+        <w:numPr>
+          <w:ilvl w:val="0"/>
+          <w:numId w:val="0"/>
+        </w:numPr>
+        <w:ind w:leftChars="0"/>
+        <w:jc w:val="both"/>
+        <w:rPr>
+          <w:rFonts w:hint="default"/>
+          <w:color w:val="auto"/>
+          <w:sz w:val="24"/>
+          <w:szCs w:val="24"/>
+          <w:lang w:val="it"/>
+        </w:rPr>
+      </w:pPr>
+    </w:p>
+    <w:p>
+      <w:pPr>
+        <w:numPr>
+          <w:ilvl w:val="0"/>
+          <w:numId w:val="0"/>
+        </w:numPr>
+        <w:ind w:leftChars="0"/>
+        <w:jc w:val="both"/>
+        <w:rPr>
+          <w:rFonts w:hint="default"/>
+          <w:color w:val="auto"/>
+          <w:sz w:val="24"/>
+          <w:szCs w:val="24"/>
+          <w:lang w:val="it"/>
+        </w:rPr>
+      </w:pPr>
+    </w:p>
+    <w:p>
+      <w:pPr>
+        <w:numPr>
+          <w:ilvl w:val="0"/>
           <w:numId w:val="0"/>
         </w:numPr>
         <w:ind w:leftChars="0"/>
@@ -3239,15 +3509,17 @@
     <w:p>
       <w:pPr>
         <w:numPr>
-          <w:numId w:val="0"/>
-        </w:numPr>
-        <w:ind w:leftChars="0"/>
-        <w:jc w:val="both"/>
-      </w:pPr>
-    </w:p>
-    <w:p>
-      <w:pPr>
-        <w:numPr>
+          <w:ilvl w:val="0"/>
+          <w:numId w:val="0"/>
+        </w:numPr>
+        <w:ind w:leftChars="0"/>
+        <w:jc w:val="both"/>
+      </w:pPr>
+    </w:p>
+    <w:p>
+      <w:pPr>
+        <w:numPr>
+          <w:ilvl w:val="0"/>
           <w:numId w:val="0"/>
         </w:numPr>
         <w:ind w:leftChars="0"/>
@@ -3256,18 +3528,83 @@
           <w:rFonts w:hint="default"/>
           <w:i w:val="0"/>
           <w:iCs w:val="0"/>
+          <w:sz w:val="24"/>
+          <w:szCs w:val="24"/>
           <w:lang w:val="it"/>
         </w:rPr>
       </w:pPr>
       <w:r>
         <w:drawing>
-          <wp:anchor distT="0" distB="0" distL="114300" distR="114300" simplePos="0" relativeHeight="251675648" behindDoc="0" locked="0" layoutInCell="1" allowOverlap="1">
+          <wp:anchor distT="0" distB="0" distL="114300" distR="114300" simplePos="0" relativeHeight="251846656" behindDoc="1" locked="0" layoutInCell="1" allowOverlap="1">
+            <wp:simplePos x="0" y="0"/>
+            <wp:positionH relativeFrom="column">
+              <wp:posOffset>4736465</wp:posOffset>
+            </wp:positionH>
+            <wp:positionV relativeFrom="paragraph">
+              <wp:posOffset>3521075</wp:posOffset>
+            </wp:positionV>
+            <wp:extent cx="1951355" cy="1640840"/>
+            <wp:effectExtent l="0" t="0" r="10795" b="16510"/>
+            <wp:wrapTight wrapText="bothSides">
+              <wp:wrapPolygon>
+                <wp:start x="0" y="0"/>
+                <wp:lineTo x="0" y="21316"/>
+                <wp:lineTo x="21298" y="21316"/>
+                <wp:lineTo x="21298" y="0"/>
+                <wp:lineTo x="0" y="0"/>
+              </wp:wrapPolygon>
+            </wp:wrapTight>
+            <wp:docPr id="6" name="Immagine 2"/>
+            <wp:cNvGraphicFramePr>
+              <a:graphicFrameLocks xmlns:a="http://schemas.openxmlformats.org/drawingml/2006/main" noChangeAspect="1"/>
+            </wp:cNvGraphicFramePr>
+            <a:graphic xmlns:a="http://schemas.openxmlformats.org/drawingml/2006/main">
+              <a:graphicData uri="http://schemas.openxmlformats.org/drawingml/2006/picture">
+                <pic:pic xmlns:pic="http://schemas.openxmlformats.org/drawingml/2006/picture">
+                  <pic:nvPicPr>
+                    <pic:cNvPr id="6" name="Immagine 2"/>
+                    <pic:cNvPicPr>
+                      <a:picLocks noChangeAspect="1"/>
+                    </pic:cNvPicPr>
+                  </pic:nvPicPr>
+                  <pic:blipFill>
+                    <a:blip r:embed="rId23"/>
+                    <a:stretch>
+                      <a:fillRect/>
+                    </a:stretch>
+                  </pic:blipFill>
+                  <pic:spPr>
+                    <a:xfrm>
+                      <a:off x="0" y="0"/>
+                      <a:ext cx="1951355" cy="1640840"/>
+                    </a:xfrm>
+                    <a:prstGeom prst="rect">
+                      <a:avLst/>
+                    </a:prstGeom>
+                    <a:noFill/>
+                    <a:ln>
+                      <a:noFill/>
+                    </a:ln>
+                  </pic:spPr>
+                </pic:pic>
+              </a:graphicData>
+            </a:graphic>
+          </wp:anchor>
+        </w:drawing>
+      </w:r>
+      <w:r>
+        <w:rPr>
+          <w:sz w:val="24"/>
+          <w:szCs w:val="24"/>
+        </w:rPr>
+        <w:drawing>
+          <wp:anchor distT="0" distB="0" distL="114300" distR="114300" simplePos="0" relativeHeight="251843584" behindDoc="0" locked="0" layoutInCell="1" allowOverlap="1">
             <wp:simplePos x="0" y="0"/>
             <wp:positionH relativeFrom="column">
               <wp:posOffset>-317500</wp:posOffset>
             </wp:positionH>
             <wp:positionV relativeFrom="paragraph">
-              <wp:posOffset>1416050</wp:posOffset>
+              <wp:posOffset>768350</wp:posOffset>
             </wp:positionV>
             <wp:extent cx="3691255" cy="3067050"/>
             <wp:effectExtent l="0" t="0" r="4445" b="0"/>
@@ -3286,7 +3623,7 @@
                     </pic:cNvPicPr>
                   </pic:nvPicPr>
                   <pic:blipFill>
-                    <a:blip r:embed="rId22"/>
+                    <a:blip r:embed="rId24"/>
                     <a:stretch>
                       <a:fillRect/>
                     </a:stretch>
@@ -3313,15 +3650,19 @@
       <w:r>
         <w:rPr>
           <w:rFonts w:hint="default"/>
-          <w:lang w:val="it"/>
-        </w:rPr>
-        <w:t xml:space="preserve">Metodo che è richiamato dall’utente attraverso la button “completato” e che in primo luogo setta a ‘true’ il flagComplete nello stato dopodiché esegue la verifica della scelta effettuata dall’utente con la risposta esatta e calcola consecutivamente, memorizzando in un primo momento in variabili locali e strettamente rilegate alle singole risposte possibil, il punteggio finale nella variabile globale </w:t>
+          <w:sz w:val="24"/>
+          <w:szCs w:val="24"/>
+          <w:lang w:val="it"/>
+        </w:rPr>
+        <w:t xml:space="preserve">Metodo richiamato dall’utente attraverso la button “completato” e che in primo luogo setta a ‘true’ il flagComplete nello stato dopodiché esegue la verifica della scelta effettuata dall’utente con la risposta esatta e calcola consecutivamente, memorizzando in un primo momento in variabili locali e strettamente rilegate alle singole risposte possibil, il punteggio finale nella variabile globale </w:t>
       </w:r>
       <w:r>
         <w:rPr>
           <w:rFonts w:hint="default"/>
           <w:i/>
           <w:iCs/>
+          <w:sz w:val="24"/>
+          <w:szCs w:val="24"/>
           <w:lang w:val="it"/>
         </w:rPr>
         <w:t xml:space="preserve">scores. </w:t>
@@ -3331,20 +3672,20 @@
           <w:rFonts w:hint="default"/>
           <w:i w:val="0"/>
           <w:iCs w:val="0"/>
-          <w:lang w:val="it"/>
-        </w:rPr>
-        <w:t>Prima però viene anche inserito in un array di oggetti la relativa risposta scelta dall’utente con annesso punteggio. Questo array insieme al nome del test eseguito, del punteggio totale e dell’ora di fine saranno usati per effettuare l’aggiornamento del relativo nodo utente nel database di firebase. Fatto ciò viene anche eseguita una stringify dal relativo snap derivante dal database su una stringa che viene passata come paramentro alla funzione asincrona WR(str) che si occupa della scrittura sul file json locale creato nella fase precedente al rendering.</w:t>
-      </w:r>
-    </w:p>
-    <w:p>
-      <w:pPr>
-        <w:numPr>
-          <w:numId w:val="0"/>
-        </w:numPr>
-        <w:ind w:leftChars="0"/>
-        <w:jc w:val="both"/>
-        <w:rPr>
-          <w:rFonts w:hint="default"/>
+          <w:sz w:val="24"/>
+          <w:szCs w:val="24"/>
+          <w:lang w:val="it"/>
+        </w:rPr>
+        <w:t>Prima però viene anche inserito in un array di oggetti la relativa risposta scelta dall’utente con annesso punteggio. Questo array insieme al nome del test eseguito, del punteggio totale e dell’ora di fine saranno usati per effettuare l’aggiornamento del relativo nodo utente nel database di firebase. Fatto ciò viene anche eseguita una stringify dal relativo snap derivante dal database su una stringa che viene passata come paramentro alla funzione asincrona WR(str) che si occupa della scrittura sul file json locale creato nella fase precedente al rendering. Sempre su conditional rendering il button “completato” cambia titolo per divenire “punteggio” un button che all’onPress indirizzerà alla screen finale Scores per la visualizzazione del punteggio totale conseguito.</w:t>
+      </w:r>
+    </w:p>
+    <w:p>
+      <w:pPr>
+        <w:rPr>
+          <w:rFonts w:hint="default"/>
+          <w:color w:val="auto"/>
+          <w:sz w:val="24"/>
+          <w:szCs w:val="24"/>
           <w:lang w:val="it"/>
         </w:rPr>
       </w:pPr>
@@ -3355,26 +3696,672 @@
           <w:iCs w:val="0"/>
           <w:lang w:val="it"/>
         </w:rPr>
-        <w:t>Sempre su conditional rendering il button “completato” cambia titolo per divenire “punteggio” un button che all’onPress indirizzerà alla screen finale Scores per la visualizzazione del punteggio totale conseguito</w:t>
+        <w:br w:type="page"/>
+      </w:r>
+    </w:p>
+    <w:p>
+      <w:pPr>
+        <w:numPr>
+          <w:ilvl w:val="0"/>
+          <w:numId w:val="0"/>
+        </w:numPr>
+        <w:ind w:leftChars="0" w:firstLine="400"/>
+        <w:jc w:val="both"/>
+        <w:rPr>
+          <w:rFonts w:hint="default"/>
+          <w:b/>
+          <w:bCs/>
+          <w:i/>
+          <w:iCs/>
+          <w:color w:val="FF0000"/>
+          <w:sz w:val="28"/>
+          <w:szCs w:val="28"/>
+          <w:lang w:val="it"/>
+        </w:rPr>
+      </w:pPr>
+    </w:p>
+    <w:p>
+      <w:pPr>
+        <w:numPr>
+          <w:ilvl w:val="0"/>
+          <w:numId w:val="0"/>
+        </w:numPr>
+        <w:ind w:leftChars="0" w:firstLine="400"/>
+        <w:jc w:val="both"/>
+        <w:rPr>
+          <w:rFonts w:hint="default"/>
+          <w:b/>
+          <w:bCs/>
+          <w:i/>
+          <w:iCs/>
+          <w:color w:val="FF0000"/>
+          <w:sz w:val="28"/>
+          <w:szCs w:val="28"/>
+          <w:lang w:val="it"/>
+        </w:rPr>
+      </w:pPr>
+      <w:r>
+        <w:rPr>
+          <w:rFonts w:hint="default"/>
+          <w:b/>
+          <w:bCs/>
+          <w:i/>
+          <w:iCs/>
+          <w:color w:val="FF0000"/>
+          <w:sz w:val="28"/>
+          <w:szCs w:val="28"/>
+          <w:lang w:val="it"/>
+        </w:rPr>
+        <w:t>Scores</w:t>
+      </w:r>
+    </w:p>
+    <w:p>
+      <w:pPr>
+        <w:numPr>
+          <w:ilvl w:val="0"/>
+          <w:numId w:val="0"/>
+        </w:numPr>
+        <w:ind w:leftChars="0" w:firstLine="400"/>
+        <w:jc w:val="both"/>
+        <w:rPr>
+          <w:rFonts w:hint="default"/>
+          <w:b/>
+          <w:bCs/>
+          <w:i/>
+          <w:iCs/>
+          <w:color w:val="FF0000"/>
+          <w:sz w:val="28"/>
+          <w:szCs w:val="28"/>
+          <w:lang w:val="it"/>
+        </w:rPr>
+      </w:pPr>
+      <w:r>
+        <w:rPr>
+          <w:rFonts w:hint="default"/>
+          <w:b w:val="0"/>
+          <w:bCs w:val="0"/>
+          <w:i w:val="0"/>
+          <w:iCs w:val="0"/>
+          <w:color w:val="1F2326" w:themeColor="background1"/>
+          <w:sz w:val="24"/>
+          <w:szCs w:val="24"/>
+          <w:lang w:val="it"/>
+          <w14:textFill>
+            <w14:solidFill>
+              <w14:schemeClr w14:val="bg1"/>
+            </w14:solidFill>
+          </w14:textFill>
+        </w:rPr>
+        <w:drawing>
+          <wp:anchor distT="0" distB="0" distL="114300" distR="114300" simplePos="0" relativeHeight="251676672" behindDoc="0" locked="0" layoutInCell="1" allowOverlap="1">
+            <wp:simplePos x="0" y="0"/>
+            <wp:positionH relativeFrom="column">
+              <wp:posOffset>5013960</wp:posOffset>
+            </wp:positionH>
+            <wp:positionV relativeFrom="page">
+              <wp:posOffset>1431925</wp:posOffset>
+            </wp:positionV>
+            <wp:extent cx="1659255" cy="2858135"/>
+            <wp:effectExtent l="19050" t="19050" r="36195" b="37465"/>
+            <wp:wrapSquare wrapText="bothSides"/>
+            <wp:docPr id="25" name="Immagine 25" descr="photo_2019-06-12_00-15-21"/>
+            <wp:cNvGraphicFramePr>
+              <a:graphicFrameLocks xmlns:a="http://schemas.openxmlformats.org/drawingml/2006/main" noChangeAspect="1"/>
+            </wp:cNvGraphicFramePr>
+            <a:graphic xmlns:a="http://schemas.openxmlformats.org/drawingml/2006/main">
+              <a:graphicData uri="http://schemas.openxmlformats.org/drawingml/2006/picture">
+                <pic:pic xmlns:pic="http://schemas.openxmlformats.org/drawingml/2006/picture">
+                  <pic:nvPicPr>
+                    <pic:cNvPr id="25" name="Immagine 25" descr="photo_2019-06-12_00-15-21"/>
+                    <pic:cNvPicPr>
+                      <a:picLocks noChangeAspect="1"/>
+                    </pic:cNvPicPr>
+                  </pic:nvPicPr>
+                  <pic:blipFill>
+                    <a:blip r:embed="rId25"/>
+                    <a:srcRect t="3338" r="169"/>
+                    <a:stretch>
+                      <a:fillRect/>
+                    </a:stretch>
+                  </pic:blipFill>
+                  <pic:spPr>
+                    <a:xfrm>
+                      <a:off x="0" y="0"/>
+                      <a:ext cx="1659255" cy="2858135"/>
+                    </a:xfrm>
+                    <a:prstGeom prst="rect">
+                      <a:avLst/>
+                    </a:prstGeom>
+                    <a:ln w="19050">
+                      <a:solidFill>
+                        <a:schemeClr val="tx1"/>
+                      </a:solidFill>
+                    </a:ln>
+                  </pic:spPr>
+                </pic:pic>
+              </a:graphicData>
+            </a:graphic>
+          </wp:anchor>
+        </w:drawing>
+      </w:r>
+    </w:p>
+    <w:p>
+      <w:pPr>
+        <w:numPr>
+          <w:ilvl w:val="0"/>
+          <w:numId w:val="0"/>
+        </w:numPr>
+        <w:jc w:val="both"/>
+        <w:rPr>
+          <w:rFonts w:hint="default"/>
+          <w:b w:val="0"/>
+          <w:bCs w:val="0"/>
+          <w:i w:val="0"/>
+          <w:iCs w:val="0"/>
+          <w:color w:val="1F2326" w:themeColor="background1"/>
+          <w:sz w:val="24"/>
+          <w:szCs w:val="24"/>
+          <w:lang w:val="it"/>
+          <w14:textFill>
+            <w14:solidFill>
+              <w14:schemeClr w14:val="bg1"/>
+            </w14:solidFill>
+          </w14:textFill>
+        </w:rPr>
+      </w:pPr>
+      <w:r>
+        <w:rPr>
+          <w:rFonts w:hint="default"/>
+          <w:b w:val="0"/>
+          <w:bCs w:val="0"/>
+          <w:i w:val="0"/>
+          <w:iCs w:val="0"/>
+          <w:color w:val="1F2326" w:themeColor="background1"/>
+          <w:sz w:val="24"/>
+          <w:szCs w:val="24"/>
+          <w:lang w:val="it"/>
+          <w14:textFill>
+            <w14:solidFill>
+              <w14:schemeClr w14:val="bg1"/>
+            </w14:solidFill>
+          </w14:textFill>
+        </w:rPr>
+        <w:t>Questa screen finale serve a visualizzare il punteggio totale raggiunto al completamento del questionario svolto. Il punteggio arriva alla screen tramite le consuete navigation props e viene memorizzato nello state del componente per poi essere visualizzato.</w:t>
+      </w:r>
+    </w:p>
+    <w:p>
+      <w:pPr>
+        <w:numPr>
+          <w:ilvl w:val="0"/>
+          <w:numId w:val="0"/>
+        </w:numPr>
+        <w:jc w:val="both"/>
+        <w:rPr>
+          <w:rFonts w:hint="default"/>
+          <w:b w:val="0"/>
+          <w:bCs w:val="0"/>
+          <w:i w:val="0"/>
+          <w:iCs w:val="0"/>
+          <w:color w:val="1F2326" w:themeColor="background1"/>
+          <w:sz w:val="24"/>
+          <w:szCs w:val="24"/>
+          <w:lang w:val="it"/>
+          <w14:textFill>
+            <w14:solidFill>
+              <w14:schemeClr w14:val="bg1"/>
+            </w14:solidFill>
+          </w14:textFill>
+        </w:rPr>
+      </w:pPr>
+    </w:p>
+    <w:p>
+      <w:pPr>
+        <w:numPr>
+          <w:ilvl w:val="0"/>
+          <w:numId w:val="0"/>
+        </w:numPr>
+        <w:jc w:val="both"/>
+        <w:rPr>
+          <w:rFonts w:hint="default"/>
+          <w:b w:val="0"/>
+          <w:bCs w:val="0"/>
+          <w:i w:val="0"/>
+          <w:iCs w:val="0"/>
+          <w:color w:val="1F2326" w:themeColor="background1"/>
+          <w:sz w:val="24"/>
+          <w:szCs w:val="24"/>
+          <w:lang w:val="it"/>
+          <w14:textFill>
+            <w14:solidFill>
+              <w14:schemeClr w14:val="bg1"/>
+            </w14:solidFill>
+          </w14:textFill>
+        </w:rPr>
+      </w:pPr>
+    </w:p>
+    <w:p>
+      <w:pPr>
+        <w:numPr>
+          <w:ilvl w:val="0"/>
+          <w:numId w:val="0"/>
+        </w:numPr>
+        <w:jc w:val="both"/>
+        <w:rPr>
+          <w:rFonts w:hint="default"/>
+          <w:b w:val="0"/>
+          <w:bCs w:val="0"/>
+          <w:i w:val="0"/>
+          <w:iCs w:val="0"/>
+          <w:color w:val="1F2326" w:themeColor="background1"/>
+          <w:sz w:val="24"/>
+          <w:szCs w:val="24"/>
+          <w:lang w:val="it"/>
+          <w14:textFill>
+            <w14:solidFill>
+              <w14:schemeClr w14:val="bg1"/>
+            </w14:solidFill>
+          </w14:textFill>
+        </w:rPr>
+      </w:pPr>
+    </w:p>
+    <w:p>
+      <w:pPr>
+        <w:numPr>
+          <w:ilvl w:val="0"/>
+          <w:numId w:val="0"/>
+        </w:numPr>
+        <w:jc w:val="both"/>
+        <w:rPr>
+          <w:rFonts w:hint="default"/>
+          <w:b w:val="0"/>
+          <w:bCs w:val="0"/>
+          <w:i w:val="0"/>
+          <w:iCs w:val="0"/>
+          <w:color w:val="1F2326" w:themeColor="background1"/>
+          <w:sz w:val="24"/>
+          <w:szCs w:val="24"/>
+          <w:lang w:val="it"/>
+          <w14:textFill>
+            <w14:solidFill>
+              <w14:schemeClr w14:val="bg1"/>
+            </w14:solidFill>
+          </w14:textFill>
+        </w:rPr>
+      </w:pPr>
+    </w:p>
+    <w:p>
+      <w:pPr>
+        <w:numPr>
+          <w:ilvl w:val="0"/>
+          <w:numId w:val="0"/>
+        </w:numPr>
+        <w:jc w:val="both"/>
+        <w:rPr>
+          <w:rFonts w:hint="default"/>
+          <w:b w:val="0"/>
+          <w:bCs w:val="0"/>
+          <w:i w:val="0"/>
+          <w:iCs w:val="0"/>
+          <w:color w:val="1F2326" w:themeColor="background1"/>
+          <w:sz w:val="24"/>
+          <w:szCs w:val="24"/>
+          <w:lang w:val="it"/>
+          <w14:textFill>
+            <w14:solidFill>
+              <w14:schemeClr w14:val="bg1"/>
+            </w14:solidFill>
+          </w14:textFill>
+        </w:rPr>
+      </w:pPr>
+    </w:p>
+    <w:p>
+      <w:pPr>
+        <w:numPr>
+          <w:ilvl w:val="0"/>
+          <w:numId w:val="0"/>
+        </w:numPr>
+        <w:jc w:val="both"/>
+        <w:rPr>
+          <w:rFonts w:hint="default"/>
+          <w:b/>
+          <w:bCs/>
+          <w:i/>
+          <w:iCs/>
+          <w:color w:val="1F2326" w:themeColor="background1"/>
+          <w:sz w:val="32"/>
+          <w:szCs w:val="32"/>
+          <w:lang w:val="it"/>
+          <w14:textFill>
+            <w14:solidFill>
+              <w14:schemeClr w14:val="bg1"/>
+            </w14:solidFill>
+          </w14:textFill>
+        </w:rPr>
+      </w:pPr>
+    </w:p>
+    <w:p>
+      <w:pPr>
+        <w:numPr>
+          <w:ilvl w:val="0"/>
+          <w:numId w:val="0"/>
+        </w:numPr>
+        <w:jc w:val="both"/>
+        <w:rPr>
+          <w:rFonts w:hint="default"/>
+          <w:b/>
+          <w:bCs/>
+          <w:i/>
+          <w:iCs/>
+          <w:color w:val="1F2326" w:themeColor="background1"/>
+          <w:sz w:val="32"/>
+          <w:szCs w:val="32"/>
+          <w:lang w:val="it"/>
+          <w14:textFill>
+            <w14:solidFill>
+              <w14:schemeClr w14:val="bg1"/>
+            </w14:solidFill>
+          </w14:textFill>
+        </w:rPr>
+      </w:pPr>
+    </w:p>
+    <w:p>
+      <w:pPr>
+        <w:numPr>
+          <w:ilvl w:val="0"/>
+          <w:numId w:val="0"/>
+        </w:numPr>
+        <w:jc w:val="both"/>
+        <w:rPr>
+          <w:rFonts w:hint="default"/>
+          <w:b/>
+          <w:bCs/>
+          <w:i/>
+          <w:iCs/>
+          <w:color w:val="1F2326" w:themeColor="background1"/>
+          <w:sz w:val="32"/>
+          <w:szCs w:val="32"/>
+          <w:lang w:val="it"/>
+          <w14:textFill>
+            <w14:solidFill>
+              <w14:schemeClr w14:val="bg1"/>
+            </w14:solidFill>
+          </w14:textFill>
+        </w:rPr>
+      </w:pPr>
+    </w:p>
+    <w:p>
+      <w:pPr>
+        <w:numPr>
+          <w:ilvl w:val="0"/>
+          <w:numId w:val="0"/>
+        </w:numPr>
+        <w:jc w:val="both"/>
+        <w:rPr>
+          <w:rFonts w:hint="default"/>
+          <w:b/>
+          <w:bCs/>
+          <w:i/>
+          <w:iCs/>
+          <w:color w:val="1F2326" w:themeColor="background1"/>
+          <w:sz w:val="32"/>
+          <w:szCs w:val="32"/>
+          <w:lang w:val="it"/>
+          <w14:textFill>
+            <w14:solidFill>
+              <w14:schemeClr w14:val="bg1"/>
+            </w14:solidFill>
+          </w14:textFill>
+        </w:rPr>
+      </w:pPr>
+    </w:p>
+    <w:p>
+      <w:pPr>
+        <w:numPr>
+          <w:ilvl w:val="0"/>
+          <w:numId w:val="0"/>
+        </w:numPr>
+        <w:jc w:val="both"/>
+        <w:rPr>
+          <w:rFonts w:hint="default"/>
+          <w:b/>
+          <w:bCs/>
+          <w:i/>
+          <w:iCs/>
+          <w:color w:val="1F2326" w:themeColor="background1"/>
+          <w:sz w:val="32"/>
+          <w:szCs w:val="32"/>
+          <w:lang w:val="it"/>
+          <w14:textFill>
+            <w14:solidFill>
+              <w14:schemeClr w14:val="bg1"/>
+            </w14:solidFill>
+          </w14:textFill>
+        </w:rPr>
+      </w:pPr>
+    </w:p>
+    <w:p>
+      <w:pPr>
+        <w:numPr>
+          <w:ilvl w:val="0"/>
+          <w:numId w:val="0"/>
+        </w:numPr>
+        <w:jc w:val="both"/>
+        <w:rPr>
+          <w:rFonts w:hint="default"/>
+          <w:b/>
+          <w:bCs/>
+          <w:i/>
+          <w:iCs/>
+          <w:color w:val="1F2326" w:themeColor="background1"/>
+          <w:sz w:val="32"/>
+          <w:szCs w:val="32"/>
+          <w:lang w:val="it"/>
+          <w14:textFill>
+            <w14:solidFill>
+              <w14:schemeClr w14:val="bg1"/>
+            </w14:solidFill>
+          </w14:textFill>
+        </w:rPr>
+      </w:pPr>
+    </w:p>
+    <w:p>
+      <w:pPr>
+        <w:numPr>
+          <w:ilvl w:val="0"/>
+          <w:numId w:val="0"/>
+        </w:numPr>
+        <w:jc w:val="both"/>
+        <w:rPr>
+          <w:rFonts w:hint="default"/>
+          <w:b/>
+          <w:bCs/>
+          <w:i/>
+          <w:iCs/>
+          <w:color w:val="1F2326" w:themeColor="background1"/>
+          <w:sz w:val="32"/>
+          <w:szCs w:val="32"/>
+          <w:lang w:val="it"/>
+          <w14:textFill>
+            <w14:solidFill>
+              <w14:schemeClr w14:val="bg1"/>
+            </w14:solidFill>
+          </w14:textFill>
+        </w:rPr>
+      </w:pPr>
+      <w:r>
+        <w:rPr>
+          <w:rFonts w:hint="default"/>
+          <w:b/>
+          <w:bCs/>
+          <w:i/>
+          <w:iCs/>
+          <w:color w:val="1F2326" w:themeColor="background1"/>
+          <w:sz w:val="32"/>
+          <w:szCs w:val="32"/>
+          <w:lang w:val="it"/>
+          <w14:textFill>
+            <w14:solidFill>
+              <w14:schemeClr w14:val="bg1"/>
+            </w14:solidFill>
+          </w14:textFill>
+        </w:rPr>
+        <w:t>Conclusioni</w:t>
+      </w:r>
+    </w:p>
+    <w:p>
+      <w:pPr>
+        <w:numPr>
+          <w:ilvl w:val="0"/>
+          <w:numId w:val="0"/>
+        </w:numPr>
+        <w:jc w:val="both"/>
+        <w:rPr>
+          <w:rFonts w:hint="default"/>
+          <w:b w:val="0"/>
+          <w:bCs w:val="0"/>
+          <w:i w:val="0"/>
+          <w:iCs w:val="0"/>
+          <w:color w:val="1F2326" w:themeColor="background1"/>
+          <w:sz w:val="24"/>
+          <w:szCs w:val="24"/>
+          <w:lang w:val="it"/>
+          <w14:textFill>
+            <w14:solidFill>
+              <w14:schemeClr w14:val="bg1"/>
+            </w14:solidFill>
+          </w14:textFill>
+        </w:rPr>
+      </w:pPr>
+    </w:p>
+    <w:p>
+      <w:pPr>
+        <w:keepNext w:val="0"/>
+        <w:keepLines w:val="0"/>
+        <w:widowControl/>
+        <w:suppressLineNumbers w:val="0"/>
+        <w:jc w:val="left"/>
+        <w:rPr>
+          <w:rFonts w:ascii="SimSun" w:hAnsi="SimSun" w:eastAsia="SimSun" w:cs="SimSun"/>
+          <w:kern w:val="0"/>
+          <w:sz w:val="24"/>
+          <w:szCs w:val="24"/>
+          <w:lang w:val="en-US" w:eastAsia="zh-CN" w:bidi="ar"/>
+        </w:rPr>
+      </w:pPr>
+      <w:r>
+        <w:rPr>
+          <w:rFonts w:hint="default" w:asciiTheme="minorAscii"/>
+          <w:b w:val="0"/>
+          <w:bCs w:val="0"/>
+          <w:i w:val="0"/>
+          <w:iCs w:val="0"/>
+          <w:color w:val="1F2326" w:themeColor="background1"/>
+          <w:sz w:val="24"/>
+          <w:szCs w:val="24"/>
+          <w:lang w:val="it"/>
+          <w14:textFill>
+            <w14:solidFill>
+              <w14:schemeClr w14:val="bg1"/>
+            </w14:solidFill>
+          </w14:textFill>
+        </w:rPr>
+        <w:t xml:space="preserve">Il progetto è utilizzabile da qualsiasi dispositivo Android o IOS installando l’app expo e scannerizzando il QR code visualizzabile nella sezione “Project” resa disponibile nel sito di Expo.io al seguente link: </w:t>
+      </w:r>
+      <w:r>
+        <w:rPr>
+          <w:rFonts w:ascii="SimSun" w:hAnsi="SimSun" w:eastAsia="SimSun" w:cs="SimSun"/>
+          <w:kern w:val="0"/>
+          <w:sz w:val="21"/>
+          <w:szCs w:val="21"/>
+          <w:lang w:val="en-US" w:eastAsia="zh-CN" w:bidi="ar"/>
+        </w:rPr>
+        <w:fldChar w:fldCharType="begin"/>
+      </w:r>
+      <w:r>
+        <w:rPr>
+          <w:rFonts w:ascii="SimSun" w:hAnsi="SimSun" w:eastAsia="SimSun" w:cs="SimSun"/>
+          <w:kern w:val="0"/>
+          <w:sz w:val="21"/>
+          <w:szCs w:val="21"/>
+          <w:lang w:val="en-US" w:eastAsia="zh-CN" w:bidi="ar"/>
+        </w:rPr>
+        <w:instrText xml:space="preserve"> HYPERLINK "https://expo.io/@gscripts/AppQuestionari" </w:instrText>
+      </w:r>
+      <w:r>
+        <w:rPr>
+          <w:rFonts w:ascii="SimSun" w:hAnsi="SimSun" w:eastAsia="SimSun" w:cs="SimSun"/>
+          <w:kern w:val="0"/>
+          <w:sz w:val="21"/>
+          <w:szCs w:val="21"/>
+          <w:lang w:val="en-US" w:eastAsia="zh-CN" w:bidi="ar"/>
+        </w:rPr>
+        <w:fldChar w:fldCharType="separate"/>
+      </w:r>
+      <w:r>
+        <w:rPr>
+          <w:rStyle w:val="5"/>
+          <w:rFonts w:ascii="SimSun" w:hAnsi="SimSun" w:eastAsia="SimSun" w:cs="SimSun"/>
+          <w:sz w:val="21"/>
+          <w:szCs w:val="21"/>
+        </w:rPr>
+        <w:t>https://expo.io/@gscripts/AppQuestionari</w:t>
+      </w:r>
+      <w:r>
+        <w:rPr>
+          <w:rFonts w:ascii="SimSun" w:hAnsi="SimSun" w:eastAsia="SimSun" w:cs="SimSun"/>
+          <w:kern w:val="0"/>
+          <w:sz w:val="21"/>
+          <w:szCs w:val="21"/>
+          <w:lang w:val="en-US" w:eastAsia="zh-CN" w:bidi="ar"/>
+        </w:rPr>
+        <w:fldChar w:fldCharType="end"/>
+      </w:r>
+    </w:p>
+    <w:p>
+      <w:pPr>
+        <w:numPr>
+          <w:ilvl w:val="0"/>
+          <w:numId w:val="0"/>
+        </w:numPr>
+        <w:jc w:val="both"/>
+        <w:rPr>
+          <w:rFonts w:hint="default"/>
+          <w:b w:val="0"/>
+          <w:bCs w:val="0"/>
+          <w:i w:val="0"/>
+          <w:iCs w:val="0"/>
+          <w:color w:val="1F2326" w:themeColor="background1"/>
+          <w:sz w:val="24"/>
+          <w:szCs w:val="24"/>
+          <w:lang w:val="it"/>
+          <w14:textFill>
+            <w14:solidFill>
+              <w14:schemeClr w14:val="bg1"/>
+            </w14:solidFill>
+          </w14:textFill>
+        </w:rPr>
+      </w:pPr>
+      <w:r>
+        <w:rPr>
+          <w:rFonts w:hint="default"/>
+          <w:b w:val="0"/>
+          <w:bCs w:val="0"/>
+          <w:i w:val="0"/>
+          <w:iCs w:val="0"/>
+          <w:color w:val="1F2326" w:themeColor="background1"/>
+          <w:sz w:val="24"/>
+          <w:szCs w:val="24"/>
+          <w:lang w:val="it"/>
+          <w14:textFill>
+            <w14:solidFill>
+              <w14:schemeClr w14:val="bg1"/>
+            </w14:solidFill>
+          </w14:textFill>
+        </w:rPr>
+        <w:t xml:space="preserve">Oppure scaricando ed installando (Android) il file apk generato e disponibile all’interno del repository GitHub riferito all’inizio. </w:t>
       </w:r>
       <w:bookmarkStart w:id="0" w:name="_GoBack"/>
       <w:bookmarkEnd w:id="0"/>
-      <w:r>
-        <w:rPr>
-          <w:rFonts w:hint="default"/>
-          <w:i w:val="0"/>
-          <w:iCs w:val="0"/>
-          <w:lang w:val="it"/>
-        </w:rPr>
-        <w:t xml:space="preserve">.   </w:t>
-      </w:r>
-      <w:r>
-        <w:rPr>
-          <w:rFonts w:hint="default"/>
-          <w:lang w:val="it"/>
-        </w:rPr>
-        <w:t xml:space="preserve"> </w:t>
-      </w:r>
     </w:p>
     <w:sectPr>
       <w:pgSz w:w="11906" w:h="16838"/>

</xml_diff>